<commit_message>
Adding updated reviewer response
</commit_message>
<xml_diff>
--- a/reviewer_response.docx
+++ b/reviewer_response.docx
@@ -5,6 +5,7 @@
     <w:p>
       <w:pPr>
         <w:spacing w:after="120"/>
+        <w:ind w:firstLine="720"/>
         <w:jc w:val="center"/>
         <w:rPr>
           <w:rFonts w:ascii="Calibri" w:hAnsi="Calibri" w:cs="Calibri"/>
@@ -668,7 +669,80 @@
           <w:sz w:val="22"/>
           <w:szCs w:val="22"/>
         </w:rPr>
-        <w:t>However, our approach still leverages the concept of balances between groups of compositional parts</w:t>
+        <w:t>O</w:t>
+      </w:r>
+      <w:r>
+        <w:rPr>
+          <w:rFonts w:ascii="Calibri" w:hAnsi="Calibri" w:cs="Calibri"/>
+          <w:color w:val="000000" w:themeColor="text1"/>
+          <w:sz w:val="22"/>
+          <w:szCs w:val="22"/>
+        </w:rPr>
+        <w:t>ur approach still leverages the concept of balances between groups of compositional parts</w:t>
+      </w:r>
+      <w:r>
+        <w:rPr>
+          <w:rFonts w:ascii="Calibri" w:hAnsi="Calibri" w:cs="Calibri"/>
+          <w:color w:val="000000" w:themeColor="text1"/>
+          <w:sz w:val="22"/>
+          <w:szCs w:val="22"/>
+        </w:rPr>
+        <w:t xml:space="preserve"> related to the ILR transformation </w:t>
+      </w:r>
+      <w:r>
+        <w:rPr>
+          <w:rFonts w:ascii="Calibri" w:hAnsi="Calibri" w:cs="Calibri"/>
+          <w:color w:val="000000" w:themeColor="text1"/>
+          <w:sz w:val="22"/>
+          <w:szCs w:val="22"/>
+        </w:rPr>
+        <w:fldChar w:fldCharType="begin"/>
+      </w:r>
+      <w:r>
+        <w:rPr>
+          <w:rFonts w:ascii="Calibri" w:hAnsi="Calibri" w:cs="Calibri"/>
+          <w:color w:val="000000" w:themeColor="text1"/>
+          <w:sz w:val="22"/>
+          <w:szCs w:val="22"/>
+        </w:rPr>
+        <w:instrText xml:space="preserve"> ADDIN ZOTERO_ITEM CSL_CITATION {"citationID":"nQgTks8x","properties":{"formattedCitation":"[2]","plainCitation":"[2]","noteIndex":0},"citationItems":[{"id":2063,"uris":["http://zotero.org/users/4849999/items/EFR2VMT4"],"uri":["http://zotero.org/users/4849999/items/EFR2VMT4"],"itemData":{"id":2063,"type":"article-journal","abstract":"Amalgamation of parts of a composition has been extensively used as a technique of analysis to achieve reduced dimension, as was discussed during the CoDaWork’03 meeting (Girona, Spain, 2003). It was shown to be a non-linear operation in the simplex that does not preserve distances under perturbation. The discussion motivated the introduction in the present paper of concepts such as group of parts, balance between groups, and sequential binary partition, which are intended to provide tools of compositional data analysis for dimension reduction. Key concepts underlying this development are the established tools of subcomposition, coordinates in an orthogonal basis of the simplex, balancing element and, in general, the Aitchison geometry in the simplex. Main new results are: a method to analyze grouped parts of a compositional vector through the adequate coordinates in an ad hoc orthonormal basis; and the study of balances of groups of parts (inter-group analysis) as an orthogonal projection similar to that used in standard subcompositional analysis (intra-group analysis). A simulated example compares results when testing equal centers of two populations using amalgamated parts and balances; it shows that, in certain circumstances, results from both analysis can disagree.","container-title":"Mathematical Geology","DOI":"10.1007/s11004-005-7381-9","ISSN":"0882-8121, 1573-8868","issue":"7","language":"en","page":"795-828","source":"Crossref","title":"Groups of Parts and Their Balances in Compositional Data Analysis","volume":"37","author":[{"family":"Egozcue","given":"J. J."},{"family":"Pawlowsky-Glahn","given":"V."}],"issued":{"date-parts":[["2005",10]]}}}],"schema":"https://github.com/citation-style-language/schema/raw/master/csl-citation.json"} </w:instrText>
+      </w:r>
+      <w:r>
+        <w:rPr>
+          <w:rFonts w:ascii="Calibri" w:hAnsi="Calibri" w:cs="Calibri"/>
+          <w:color w:val="000000" w:themeColor="text1"/>
+          <w:sz w:val="22"/>
+          <w:szCs w:val="22"/>
+        </w:rPr>
+        <w:fldChar w:fldCharType="separate"/>
+      </w:r>
+      <w:r>
+        <w:rPr>
+          <w:rFonts w:ascii="Calibri" w:hAnsi="Calibri" w:cs="Calibri"/>
+          <w:noProof/>
+          <w:color w:val="000000" w:themeColor="text1"/>
+          <w:sz w:val="22"/>
+          <w:szCs w:val="22"/>
+        </w:rPr>
+        <w:t>[2]</w:t>
+      </w:r>
+      <w:r>
+        <w:rPr>
+          <w:rFonts w:ascii="Calibri" w:hAnsi="Calibri" w:cs="Calibri"/>
+          <w:color w:val="000000" w:themeColor="text1"/>
+          <w:sz w:val="22"/>
+          <w:szCs w:val="22"/>
+        </w:rPr>
+        <w:fldChar w:fldCharType="end"/>
+      </w:r>
+      <w:r>
+        <w:rPr>
+          <w:rFonts w:ascii="Calibri" w:hAnsi="Calibri" w:cs="Calibri"/>
+          <w:color w:val="000000" w:themeColor="text1"/>
+          <w:sz w:val="22"/>
+          <w:szCs w:val="22"/>
+        </w:rPr>
+        <w:t xml:space="preserve">. As such, our approach will be renamed “Competitive compositional balances for taxonomic enrichment analysis” (CBEA). We hope that this rename more clearly reflects the specific advances our method is proposing.   </w:t>
       </w:r>
     </w:p>
     <w:p>
@@ -1106,7 +1180,16 @@
           <w:sz w:val="22"/>
           <w:szCs w:val="22"/>
         </w:rPr>
-        <w:t xml:space="preserve">We agree with the reviewer that labelling additive amalgamation as “naïve” is a mischaracterization. </w:t>
+        <w:t>We agree with the reviewer that labelling additive amalgamation as “naïve” is a mischaracterization</w:t>
+      </w:r>
+      <w:r>
+        <w:rPr>
+          <w:rFonts w:ascii="Calibri" w:hAnsi="Calibri" w:cs="Calibri"/>
+          <w:color w:val="000000" w:themeColor="text1"/>
+          <w:sz w:val="22"/>
+          <w:szCs w:val="22"/>
+        </w:rPr>
+        <w:t xml:space="preserve">. We have reworked the introduction section (lines X – Y) to highlight the differences more clearly between product and sum-based aggregations and provide a robust justification for our approach. </w:t>
       </w:r>
     </w:p>
     <w:p>
@@ -1152,7 +1235,17 @@
           <w:sz w:val="22"/>
           <w:szCs w:val="22"/>
         </w:rPr>
-        <w:t xml:space="preserve"> to account for a trivial case where something looks differential expressed or set enriched when really it’s just due to the correlation structure between taxa. That said, I think there are many potential sources of confusion that the authors should clarify. Couldn't set enrichment be reflected in those correlations? </w:t>
+        <w:t xml:space="preserve"> to account for a trivial case where something looks </w:t>
+      </w:r>
+      <w:r>
+        <w:rPr>
+          <w:rFonts w:ascii="Calibri" w:hAnsi="Calibri" w:cs="Calibri"/>
+          <w:color w:val="FF0000"/>
+          <w:sz w:val="22"/>
+          <w:szCs w:val="22"/>
+        </w:rPr>
+        <w:lastRenderedPageBreak/>
+        <w:t xml:space="preserve">differential expressed or set enriched when really it’s just due to the correlation structure between taxa. That said, I think there are many potential sources of confusion that the authors should clarify. Couldn't set enrichment be reflected in those correlations? </w:t>
       </w:r>
       <w:proofErr w:type="gramStart"/>
       <w:r>
@@ -1192,17 +1285,7 @@
           <w:sz w:val="22"/>
           <w:szCs w:val="22"/>
         </w:rPr>
-        <w:t xml:space="preserve"> if a set of microbes is highly correlated wouldn't that be a sign that that set is potentially enriched or de-</w:t>
-      </w:r>
-      <w:r>
-        <w:rPr>
-          <w:rFonts w:ascii="Calibri" w:hAnsi="Calibri" w:cs="Calibri"/>
-          <w:color w:val="FF0000"/>
-          <w:sz w:val="22"/>
-          <w:szCs w:val="22"/>
-        </w:rPr>
-        <w:lastRenderedPageBreak/>
-        <w:t>enriched? I don't think I understand this point completely but I think it is likely non-trivial. I would encourage the authors to clarify the role of correlation.</w:t>
+        <w:t xml:space="preserve"> if a set of microbes is highly correlated wouldn't that be a sign that that set is potentially enriched or de-enriched? I don't think I understand this point completely but I think it is likely non-trivial. I would encourage the authors to clarify the role of correlation.</w:t>
       </w:r>
     </w:p>
     <w:p>
@@ -1434,7 +1517,25 @@
           <w:sz w:val="22"/>
           <w:szCs w:val="22"/>
         </w:rPr>
-        <w:t>“ section</w:t>
+        <w:t>CBEA</w:t>
+      </w:r>
+      <w:r>
+        <w:rPr>
+          <w:rFonts w:ascii="Calibri" w:hAnsi="Calibri" w:cs="Calibri"/>
+          <w:color w:val="000000" w:themeColor="text1"/>
+          <w:sz w:val="22"/>
+          <w:szCs w:val="22"/>
+        </w:rPr>
+        <w:t>“</w:t>
+      </w:r>
+      <w:r>
+        <w:rPr>
+          <w:rFonts w:ascii="Calibri" w:hAnsi="Calibri" w:cs="Calibri"/>
+          <w:color w:val="000000" w:themeColor="text1"/>
+          <w:sz w:val="22"/>
+          <w:szCs w:val="22"/>
+        </w:rPr>
+        <w:t xml:space="preserve"> (</w:t>
       </w:r>
       <w:proofErr w:type="gramEnd"/>
       <w:r>
@@ -1444,7 +1545,36 @@
           <w:sz w:val="22"/>
           <w:szCs w:val="22"/>
         </w:rPr>
-        <w:t xml:space="preserve"> in Methods against this misconception.   </w:t>
+        <w:t xml:space="preserve">formerly known as “Statistical Properties of </w:t>
+      </w:r>
+      <w:proofErr w:type="spellStart"/>
+      <w:r>
+        <w:rPr>
+          <w:rFonts w:ascii="Calibri" w:hAnsi="Calibri" w:cs="Calibri"/>
+          <w:color w:val="000000" w:themeColor="text1"/>
+          <w:sz w:val="22"/>
+          <w:szCs w:val="22"/>
+        </w:rPr>
+        <w:t>cILR</w:t>
+      </w:r>
+      <w:proofErr w:type="spellEnd"/>
+      <w:r>
+        <w:rPr>
+          <w:rFonts w:ascii="Calibri" w:hAnsi="Calibri" w:cs="Calibri"/>
+          <w:color w:val="000000" w:themeColor="text1"/>
+          <w:sz w:val="22"/>
+          <w:szCs w:val="22"/>
+        </w:rPr>
+        <w:t>”)</w:t>
+      </w:r>
+      <w:r>
+        <w:rPr>
+          <w:rFonts w:ascii="Calibri" w:hAnsi="Calibri" w:cs="Calibri"/>
+          <w:color w:val="000000" w:themeColor="text1"/>
+          <w:sz w:val="22"/>
+          <w:szCs w:val="22"/>
+        </w:rPr>
+        <w:t xml:space="preserve"> section in Methods against this misconception.   </w:t>
       </w:r>
     </w:p>
     <w:p>
@@ -1828,6 +1958,37 @@
           <w:szCs w:val="22"/>
         </w:rPr>
         <w:t>does not support this hypothesis. I expect I am missing something.</w:t>
+      </w:r>
+    </w:p>
+    <w:p>
+      <w:pPr>
+        <w:pStyle w:val="ListParagraph"/>
+        <w:spacing w:after="120"/>
+        <w:contextualSpacing w:val="0"/>
+        <w:rPr>
+          <w:rFonts w:ascii="Calibri" w:hAnsi="Calibri" w:cs="Calibri"/>
+          <w:color w:val="000000" w:themeColor="text1"/>
+          <w:sz w:val="22"/>
+          <w:szCs w:val="22"/>
+        </w:rPr>
+      </w:pPr>
+      <w:r>
+        <w:rPr>
+          <w:rFonts w:ascii="Calibri" w:hAnsi="Calibri" w:cs="Calibri"/>
+          <w:color w:val="000000" w:themeColor="text1"/>
+          <w:sz w:val="22"/>
+          <w:szCs w:val="22"/>
+        </w:rPr>
+        <w:t xml:space="preserve">We thank the reviewer for the response! </w:t>
+      </w:r>
+      <w:r>
+        <w:rPr>
+          <w:rFonts w:ascii="Calibri" w:hAnsi="Calibri" w:cs="Calibri"/>
+          <w:color w:val="000000" w:themeColor="text1"/>
+          <w:sz w:val="22"/>
+          <w:szCs w:val="22"/>
+        </w:rPr>
+        <w:t xml:space="preserve">We were trying to explain the difference in performance of DESeq2 and corncob across simulation and real data analysis. In simulation studies, we observed that DESeq2 and corncob does not have inflated type I error, however in real data analysis (using permutations), DESeq2 and corncob experienced a high degree of  </w:t>
       </w:r>
     </w:p>
     <w:p>
@@ -2307,7 +2468,17 @@
           <w:sz w:val="22"/>
           <w:szCs w:val="22"/>
         </w:rPr>
-        <w:t xml:space="preserve"> COULD be informative features in disease</w:t>
+        <w:t xml:space="preserve"> COULD be informative </w:t>
+      </w:r>
+      <w:r>
+        <w:rPr>
+          <w:rFonts w:ascii="Calibri" w:hAnsi="Calibri" w:cs="Calibri"/>
+          <w:color w:val="FF0000"/>
+          <w:sz w:val="22"/>
+          <w:szCs w:val="22"/>
+        </w:rPr>
+        <w:lastRenderedPageBreak/>
+        <w:t>features in disease</w:t>
       </w:r>
       <w:r>
         <w:rPr>
@@ -2569,17 +2740,7 @@
           <w:sz w:val="22"/>
           <w:szCs w:val="22"/>
         </w:rPr>
-        <w:t xml:space="preserve">aerobic vs. anaerobic but that hypothesis </w:t>
-      </w:r>
-      <w:r>
-        <w:rPr>
-          <w:rFonts w:ascii="Calibri" w:hAnsi="Calibri" w:cs="Calibri"/>
-          <w:color w:val="FF0000"/>
-          <w:sz w:val="22"/>
-          <w:szCs w:val="22"/>
-        </w:rPr>
-        <w:lastRenderedPageBreak/>
-        <w:t>seems too weak to serve as</w:t>
+        <w:t>aerobic vs. anaerobic but that hypothesis seems too weak to serve as</w:t>
       </w:r>
       <w:r>
         <w:rPr>
@@ -3611,7 +3772,6 @@
           <w:sz w:val="22"/>
           <w:szCs w:val="22"/>
         </w:rPr>
-        <w:lastRenderedPageBreak/>
         <w:t xml:space="preserve">We have provided an updated version of the package and submitted it to CRAN/Bioconductor. The current in development version on GitHub have passed all R CMD CHECK on Windows, MacOS, and </w:t>
       </w:r>
       <w:r>
@@ -3775,17 +3935,7 @@
           <w:sz w:val="22"/>
           <w:szCs w:val="22"/>
         </w:rPr>
-        <w:t xml:space="preserve"> very early on set the baseline for how new enrichment methods in the microbiome space should be evaluated building on lessons learned in the gene set enrichment literature. This could be achieved (a) clearly communicating the existence of such standards, (b) adapting existing standards where possible, and (c) to point out where adaption of such standards would require further work, as there might well be criteria that do not straightforward translate from gene set enrichment to taxon set </w:t>
-      </w:r>
-      <w:proofErr w:type="spellStart"/>
-      <w:r>
-        <w:rPr>
-          <w:rFonts w:ascii="Calibri" w:hAnsi="Calibri" w:cs="Calibri"/>
-          <w:color w:val="FF0000"/>
-          <w:sz w:val="22"/>
-          <w:szCs w:val="22"/>
-        </w:rPr>
-        <w:t>enrichment</w:t>
+        <w:t xml:space="preserve"> very early on set the baseline for how new enrichment methods in the microbiome space should be evaluated building on lessons learned in the gene set enrichment literature. This could be achieved (a) clearly communicating the existence of such standards, (b) adapting existing standards where possible, and (c) to point out where adaption of such standards would require further work, as there might well be criteria that do not straightforward translate from gene set enrichment to taxon set enrichment</w:t>
       </w:r>
       <w:r>
         <w:rPr>
@@ -3795,7 +3945,6 @@
         </w:rPr>
         <w:t>.</w:t>
       </w:r>
-      <w:proofErr w:type="spellEnd"/>
     </w:p>
     <w:p>
       <w:pPr>
@@ -3844,6 +3993,175 @@
           <w:szCs w:val="22"/>
         </w:rPr>
       </w:pPr>
+      <w:r>
+        <w:rPr>
+          <w:rFonts w:ascii="Calibri" w:hAnsi="Calibri" w:cs="Calibri"/>
+          <w:color w:val="FF0000"/>
+          <w:sz w:val="22"/>
+          <w:szCs w:val="22"/>
+        </w:rPr>
+        <w:t xml:space="preserve">The authors demonstrate that </w:t>
+      </w:r>
+      <w:proofErr w:type="spellStart"/>
+      <w:r>
+        <w:rPr>
+          <w:rFonts w:ascii="Calibri" w:hAnsi="Calibri" w:cs="Calibri"/>
+          <w:color w:val="FF0000"/>
+          <w:sz w:val="22"/>
+          <w:szCs w:val="22"/>
+        </w:rPr>
+        <w:t>cILR</w:t>
+      </w:r>
+      <w:proofErr w:type="spellEnd"/>
+      <w:r>
+        <w:rPr>
+          <w:rFonts w:ascii="Calibri" w:hAnsi="Calibri" w:cs="Calibri"/>
+          <w:color w:val="FF0000"/>
+          <w:sz w:val="22"/>
+          <w:szCs w:val="22"/>
+        </w:rPr>
+        <w:t xml:space="preserve"> controls for type I error even under high sparsity and high inter-taxa correlation. However, it has been pointed out that strict type I error rate control might not be a desirable feature for enrichment methods (</w:t>
+      </w:r>
+      <w:proofErr w:type="spellStart"/>
+      <w:r>
+        <w:rPr>
+          <w:rFonts w:ascii="Calibri" w:hAnsi="Calibri" w:cs="Calibri"/>
+          <w:color w:val="FF0000"/>
+          <w:sz w:val="22"/>
+          <w:szCs w:val="22"/>
+        </w:rPr>
+        <w:t>Goeman</w:t>
+      </w:r>
+      <w:proofErr w:type="spellEnd"/>
+      <w:r>
+        <w:rPr>
+          <w:rFonts w:ascii="Calibri" w:hAnsi="Calibri" w:cs="Calibri"/>
+          <w:color w:val="FF0000"/>
+          <w:sz w:val="22"/>
+          <w:szCs w:val="22"/>
+        </w:rPr>
+        <w:t xml:space="preserve"> and </w:t>
+      </w:r>
+      <w:proofErr w:type="spellStart"/>
+      <w:r>
+        <w:rPr>
+          <w:rFonts w:ascii="Calibri" w:hAnsi="Calibri" w:cs="Calibri"/>
+          <w:color w:val="FF0000"/>
+          <w:sz w:val="22"/>
+          <w:szCs w:val="22"/>
+        </w:rPr>
+        <w:t>Buhlman</w:t>
+      </w:r>
+      <w:proofErr w:type="spellEnd"/>
+      <w:r>
+        <w:rPr>
+          <w:rFonts w:ascii="Calibri" w:hAnsi="Calibri" w:cs="Calibri"/>
+          <w:color w:val="FF0000"/>
+          <w:sz w:val="22"/>
+          <w:szCs w:val="22"/>
+        </w:rPr>
+        <w:t xml:space="preserve">, 2009; Wu and Smyth, 2012; </w:t>
+      </w:r>
+      <w:proofErr w:type="spellStart"/>
+      <w:r>
+        <w:rPr>
+          <w:rFonts w:ascii="Calibri" w:hAnsi="Calibri" w:cs="Calibri"/>
+          <w:color w:val="FF0000"/>
+          <w:sz w:val="22"/>
+          <w:szCs w:val="22"/>
+        </w:rPr>
+        <w:t>Geistlinger</w:t>
+      </w:r>
+      <w:proofErr w:type="spellEnd"/>
+      <w:r>
+        <w:rPr>
+          <w:rFonts w:ascii="Calibri" w:hAnsi="Calibri" w:cs="Calibri"/>
+          <w:color w:val="FF0000"/>
+          <w:sz w:val="22"/>
+          <w:szCs w:val="22"/>
+        </w:rPr>
+        <w:t xml:space="preserve"> et al. 2021). Gene set enrichment analysis is an exploratory process, not a confirmatory, diagnostic process, where strict type I error control augments the lack in power which is well documented for competitive enrichment testing (</w:t>
+      </w:r>
+      <w:proofErr w:type="spellStart"/>
+      <w:r>
+        <w:rPr>
+          <w:rFonts w:ascii="Calibri" w:hAnsi="Calibri" w:cs="Calibri"/>
+          <w:color w:val="FF0000"/>
+          <w:sz w:val="22"/>
+          <w:szCs w:val="22"/>
+        </w:rPr>
+        <w:t>Goeman</w:t>
+      </w:r>
+      <w:proofErr w:type="spellEnd"/>
+      <w:r>
+        <w:rPr>
+          <w:rFonts w:ascii="Calibri" w:hAnsi="Calibri" w:cs="Calibri"/>
+          <w:color w:val="FF0000"/>
+          <w:sz w:val="22"/>
+          <w:szCs w:val="22"/>
+        </w:rPr>
+        <w:t xml:space="preserve"> and </w:t>
+      </w:r>
+      <w:proofErr w:type="spellStart"/>
+      <w:r>
+        <w:rPr>
+          <w:rFonts w:ascii="Calibri" w:hAnsi="Calibri" w:cs="Calibri"/>
+          <w:color w:val="FF0000"/>
+          <w:sz w:val="22"/>
+          <w:szCs w:val="22"/>
+        </w:rPr>
+        <w:t>Buhlman</w:t>
+      </w:r>
+      <w:proofErr w:type="spellEnd"/>
+      <w:r>
+        <w:rPr>
+          <w:rFonts w:ascii="Calibri" w:hAnsi="Calibri" w:cs="Calibri"/>
+          <w:color w:val="FF0000"/>
+          <w:sz w:val="22"/>
+          <w:szCs w:val="22"/>
+        </w:rPr>
+        <w:t xml:space="preserve">, 2009; Wu and Smyth, 2012; </w:t>
+      </w:r>
+      <w:proofErr w:type="spellStart"/>
+      <w:r>
+        <w:rPr>
+          <w:rFonts w:ascii="Calibri" w:hAnsi="Calibri" w:cs="Calibri"/>
+          <w:color w:val="FF0000"/>
+          <w:sz w:val="22"/>
+          <w:szCs w:val="22"/>
+        </w:rPr>
+        <w:t>Geistlinger</w:t>
+      </w:r>
+      <w:proofErr w:type="spellEnd"/>
+      <w:r>
+        <w:rPr>
+          <w:rFonts w:ascii="Calibri" w:hAnsi="Calibri" w:cs="Calibri"/>
+          <w:color w:val="FF0000"/>
+          <w:sz w:val="22"/>
+          <w:szCs w:val="22"/>
+        </w:rPr>
+        <w:t xml:space="preserve"> et al. 2021) and as the authors demonstrate in their own evaluations. Furthermore, </w:t>
+      </w:r>
+      <w:proofErr w:type="spellStart"/>
+      <w:r>
+        <w:rPr>
+          <w:rFonts w:ascii="Calibri" w:hAnsi="Calibri" w:cs="Calibri"/>
+          <w:color w:val="FF0000"/>
+          <w:sz w:val="22"/>
+          <w:szCs w:val="22"/>
+        </w:rPr>
+        <w:t>Geistlinger</w:t>
+      </w:r>
+      <w:proofErr w:type="spellEnd"/>
+      <w:r>
+        <w:rPr>
+          <w:rFonts w:ascii="Calibri" w:hAnsi="Calibri" w:cs="Calibri"/>
+          <w:color w:val="FF0000"/>
+          <w:sz w:val="22"/>
+          <w:szCs w:val="22"/>
+        </w:rPr>
+        <w:t xml:space="preserve"> et al. 2021 (Figure 4 therein) has demonstrated that despite controlling the type I error rate, methods might demonstrate widely different rejection rates on real datasets. It is in this context noteworthy that the authors of Camera (Wu and Smyth, 2012), which deliberately abandons strict type I error control by default to compensate for the apparent lack in power of competitive methods.</w:t>
+      </w:r>
     </w:p>
     <w:p>
       <w:pPr>
@@ -3855,205 +4173,116 @@
           <w:szCs w:val="22"/>
         </w:rPr>
       </w:pPr>
-      <w:r>
-        <w:rPr>
-          <w:rFonts w:ascii="Calibri" w:hAnsi="Calibri" w:cs="Calibri"/>
-          <w:color w:val="FF0000"/>
-          <w:sz w:val="22"/>
-          <w:szCs w:val="22"/>
-        </w:rPr>
-        <w:t xml:space="preserve">The authors demonstrate that </w:t>
-      </w:r>
-      <w:proofErr w:type="spellStart"/>
-      <w:r>
-        <w:rPr>
-          <w:rFonts w:ascii="Calibri" w:hAnsi="Calibri" w:cs="Calibri"/>
-          <w:color w:val="FF0000"/>
-          <w:sz w:val="22"/>
-          <w:szCs w:val="22"/>
-        </w:rPr>
-        <w:t>cILR</w:t>
-      </w:r>
-      <w:proofErr w:type="spellEnd"/>
-      <w:r>
-        <w:rPr>
-          <w:rFonts w:ascii="Calibri" w:hAnsi="Calibri" w:cs="Calibri"/>
-          <w:color w:val="FF0000"/>
-          <w:sz w:val="22"/>
-          <w:szCs w:val="22"/>
-        </w:rPr>
-        <w:t xml:space="preserve"> controls for type I error even under high sparsity and high inter-taxa correlation. However, it has been pointed out that strict type I error rate control might not be a desirable feature for enrichment methods (</w:t>
-      </w:r>
-      <w:proofErr w:type="spellStart"/>
-      <w:r>
-        <w:rPr>
-          <w:rFonts w:ascii="Calibri" w:hAnsi="Calibri" w:cs="Calibri"/>
-          <w:color w:val="FF0000"/>
-          <w:sz w:val="22"/>
-          <w:szCs w:val="22"/>
-        </w:rPr>
-        <w:t>Goeman</w:t>
-      </w:r>
-      <w:proofErr w:type="spellEnd"/>
-      <w:r>
-        <w:rPr>
-          <w:rFonts w:ascii="Calibri" w:hAnsi="Calibri" w:cs="Calibri"/>
-          <w:color w:val="FF0000"/>
-          <w:sz w:val="22"/>
-          <w:szCs w:val="22"/>
-        </w:rPr>
-        <w:t xml:space="preserve"> and </w:t>
-      </w:r>
-      <w:proofErr w:type="spellStart"/>
-      <w:r>
-        <w:rPr>
-          <w:rFonts w:ascii="Calibri" w:hAnsi="Calibri" w:cs="Calibri"/>
-          <w:color w:val="FF0000"/>
-          <w:sz w:val="22"/>
-          <w:szCs w:val="22"/>
-        </w:rPr>
-        <w:t>Buhlman</w:t>
-      </w:r>
-      <w:proofErr w:type="spellEnd"/>
-      <w:r>
-        <w:rPr>
-          <w:rFonts w:ascii="Calibri" w:hAnsi="Calibri" w:cs="Calibri"/>
-          <w:color w:val="FF0000"/>
-          <w:sz w:val="22"/>
-          <w:szCs w:val="22"/>
-        </w:rPr>
-        <w:t xml:space="preserve">, 2009; Wu and Smyth, 2012; </w:t>
-      </w:r>
-      <w:proofErr w:type="spellStart"/>
-      <w:r>
-        <w:rPr>
-          <w:rFonts w:ascii="Calibri" w:hAnsi="Calibri" w:cs="Calibri"/>
-          <w:color w:val="FF0000"/>
-          <w:sz w:val="22"/>
-          <w:szCs w:val="22"/>
-        </w:rPr>
-        <w:t>Geistlinger</w:t>
-      </w:r>
-      <w:proofErr w:type="spellEnd"/>
-      <w:r>
-        <w:rPr>
-          <w:rFonts w:ascii="Calibri" w:hAnsi="Calibri" w:cs="Calibri"/>
-          <w:color w:val="FF0000"/>
-          <w:sz w:val="22"/>
-          <w:szCs w:val="22"/>
-        </w:rPr>
-        <w:t xml:space="preserve"> et al. 2021). Gene set enrichment analysis is an exploratory process, not a confirmatory, diagnostic process, where strict type I error control augments the lack in power which is well documented for competitive enrichment testing (</w:t>
-      </w:r>
-      <w:proofErr w:type="spellStart"/>
-      <w:r>
-        <w:rPr>
-          <w:rFonts w:ascii="Calibri" w:hAnsi="Calibri" w:cs="Calibri"/>
-          <w:color w:val="FF0000"/>
-          <w:sz w:val="22"/>
-          <w:szCs w:val="22"/>
-        </w:rPr>
-        <w:t>Goeman</w:t>
-      </w:r>
-      <w:proofErr w:type="spellEnd"/>
-      <w:r>
-        <w:rPr>
-          <w:rFonts w:ascii="Calibri" w:hAnsi="Calibri" w:cs="Calibri"/>
-          <w:color w:val="FF0000"/>
-          <w:sz w:val="22"/>
-          <w:szCs w:val="22"/>
-        </w:rPr>
-        <w:t xml:space="preserve"> and </w:t>
-      </w:r>
-      <w:proofErr w:type="spellStart"/>
-      <w:r>
-        <w:rPr>
-          <w:rFonts w:ascii="Calibri" w:hAnsi="Calibri" w:cs="Calibri"/>
-          <w:color w:val="FF0000"/>
-          <w:sz w:val="22"/>
-          <w:szCs w:val="22"/>
-        </w:rPr>
-        <w:t>Buhlman</w:t>
-      </w:r>
-      <w:proofErr w:type="spellEnd"/>
-      <w:r>
-        <w:rPr>
-          <w:rFonts w:ascii="Calibri" w:hAnsi="Calibri" w:cs="Calibri"/>
-          <w:color w:val="FF0000"/>
-          <w:sz w:val="22"/>
-          <w:szCs w:val="22"/>
-        </w:rPr>
-        <w:t xml:space="preserve">, 2009; Wu and Smyth, 2012; </w:t>
-      </w:r>
-      <w:proofErr w:type="spellStart"/>
-      <w:r>
-        <w:rPr>
-          <w:rFonts w:ascii="Calibri" w:hAnsi="Calibri" w:cs="Calibri"/>
-          <w:color w:val="FF0000"/>
-          <w:sz w:val="22"/>
-          <w:szCs w:val="22"/>
-        </w:rPr>
-        <w:t>Geistlinger</w:t>
-      </w:r>
-      <w:proofErr w:type="spellEnd"/>
-      <w:r>
-        <w:rPr>
-          <w:rFonts w:ascii="Calibri" w:hAnsi="Calibri" w:cs="Calibri"/>
-          <w:color w:val="FF0000"/>
-          <w:sz w:val="22"/>
-          <w:szCs w:val="22"/>
-        </w:rPr>
-        <w:t xml:space="preserve"> et al. 2021) and as the authors demonstrate in their own evaluations. Furthermore, </w:t>
-      </w:r>
-      <w:proofErr w:type="spellStart"/>
-      <w:r>
-        <w:rPr>
-          <w:rFonts w:ascii="Calibri" w:hAnsi="Calibri" w:cs="Calibri"/>
-          <w:color w:val="FF0000"/>
-          <w:sz w:val="22"/>
-          <w:szCs w:val="22"/>
-        </w:rPr>
-        <w:t>Geistlinger</w:t>
-      </w:r>
-      <w:proofErr w:type="spellEnd"/>
-      <w:r>
-        <w:rPr>
-          <w:rFonts w:ascii="Calibri" w:hAnsi="Calibri" w:cs="Calibri"/>
-          <w:color w:val="FF0000"/>
-          <w:sz w:val="22"/>
-          <w:szCs w:val="22"/>
-        </w:rPr>
-        <w:t xml:space="preserve"> et al. 2021 (Figure 4 therein) has demonstrated that despite controlling the type I error rate, methods might demonstrate widely different rejection rates on real datasets. It is in this context noteworthy that the authors of Camera (Wu and Smyth, 2012), which deliberately abandons strict type I error control by default to compensate for the apparent lack in power of competitive methods.</w:t>
-      </w:r>
     </w:p>
     <w:p>
       <w:pPr>
         <w:spacing w:after="120"/>
         <w:rPr>
           <w:rFonts w:ascii="Calibri" w:hAnsi="Calibri" w:cs="Calibri"/>
-          <w:color w:val="FF0000"/>
-          <w:sz w:val="22"/>
-          <w:szCs w:val="22"/>
-        </w:rPr>
-      </w:pPr>
+          <w:color w:val="000000" w:themeColor="text1"/>
+          <w:sz w:val="22"/>
+          <w:szCs w:val="22"/>
+        </w:rPr>
+      </w:pPr>
+      <w:r>
+        <w:rPr>
+          <w:rFonts w:ascii="Calibri" w:hAnsi="Calibri" w:cs="Calibri"/>
+          <w:color w:val="000000" w:themeColor="text1"/>
+          <w:sz w:val="22"/>
+          <w:szCs w:val="22"/>
+        </w:rPr>
+        <w:t>Bibliography</w:t>
+      </w:r>
     </w:p>
     <w:p>
       <w:pPr>
-        <w:spacing w:after="120"/>
-        <w:rPr>
-          <w:rFonts w:ascii="Calibri" w:hAnsi="Calibri" w:cs="Calibri"/>
-          <w:color w:val="000000" w:themeColor="text1"/>
-          <w:sz w:val="22"/>
-          <w:szCs w:val="22"/>
-        </w:rPr>
-      </w:pPr>
-      <w:r>
-        <w:rPr>
-          <w:rFonts w:ascii="Calibri" w:hAnsi="Calibri" w:cs="Calibri"/>
-          <w:color w:val="000000" w:themeColor="text1"/>
-          <w:sz w:val="22"/>
-          <w:szCs w:val="22"/>
-        </w:rPr>
-        <w:t>Bibliography</w:t>
+        <w:pStyle w:val="Bibliography"/>
+        <w:rPr>
+          <w:rFonts w:ascii="Calibri" w:hAnsi="Calibri" w:cs="Calibri"/>
+          <w:color w:val="000000"/>
+          <w:sz w:val="22"/>
+        </w:rPr>
+      </w:pPr>
+      <w:r>
+        <w:rPr>
+          <w:rFonts w:ascii="Calibri" w:hAnsi="Calibri" w:cs="Calibri"/>
+          <w:color w:val="000000" w:themeColor="text1"/>
+          <w:sz w:val="22"/>
+          <w:szCs w:val="22"/>
+        </w:rPr>
+        <w:lastRenderedPageBreak/>
+        <w:fldChar w:fldCharType="begin"/>
+      </w:r>
+      <w:r>
+        <w:rPr>
+          <w:rFonts w:ascii="Calibri" w:hAnsi="Calibri" w:cs="Calibri"/>
+          <w:color w:val="000000" w:themeColor="text1"/>
+          <w:sz w:val="22"/>
+          <w:szCs w:val="22"/>
+        </w:rPr>
+        <w:instrText xml:space="preserve"> ADDIN ZOTERO_BIBL {"uncited":[],"omitted":[],"custom":[]} CSL_BIBLIOGRAPHY </w:instrText>
+      </w:r>
+      <w:r>
+        <w:rPr>
+          <w:rFonts w:ascii="Calibri" w:hAnsi="Calibri" w:cs="Calibri"/>
+          <w:color w:val="000000" w:themeColor="text1"/>
+          <w:sz w:val="22"/>
+          <w:szCs w:val="22"/>
+        </w:rPr>
+        <w:fldChar w:fldCharType="separate"/>
+      </w:r>
+      <w:r>
+        <w:rPr>
+          <w:rFonts w:ascii="Calibri" w:hAnsi="Calibri" w:cs="Calibri"/>
+          <w:color w:val="000000"/>
+          <w:sz w:val="22"/>
+        </w:rPr>
+        <w:t xml:space="preserve">1. </w:t>
+      </w:r>
+      <w:r>
+        <w:rPr>
+          <w:rFonts w:ascii="Calibri" w:hAnsi="Calibri" w:cs="Calibri"/>
+          <w:color w:val="000000"/>
+          <w:sz w:val="22"/>
+        </w:rPr>
+        <w:tab/>
+        <w:t xml:space="preserve">Silverman JD, </w:t>
+      </w:r>
+      <w:proofErr w:type="spellStart"/>
+      <w:r>
+        <w:rPr>
+          <w:rFonts w:ascii="Calibri" w:hAnsi="Calibri" w:cs="Calibri"/>
+          <w:color w:val="000000"/>
+          <w:sz w:val="22"/>
+        </w:rPr>
+        <w:t>Washburne</w:t>
+      </w:r>
+      <w:proofErr w:type="spellEnd"/>
+      <w:r>
+        <w:rPr>
+          <w:rFonts w:ascii="Calibri" w:hAnsi="Calibri" w:cs="Calibri"/>
+          <w:color w:val="000000"/>
+          <w:sz w:val="22"/>
+        </w:rPr>
+        <w:t xml:space="preserve"> AD, Mukherjee S, David LA. A phylogenetic transform enhances analysis of compositional microbiota data. Fodor A, editor. </w:t>
+      </w:r>
+      <w:proofErr w:type="spellStart"/>
+      <w:r>
+        <w:rPr>
+          <w:rFonts w:ascii="Calibri" w:hAnsi="Calibri" w:cs="Calibri"/>
+          <w:color w:val="000000"/>
+          <w:sz w:val="22"/>
+        </w:rPr>
+        <w:t>eLife</w:t>
+      </w:r>
+      <w:proofErr w:type="spellEnd"/>
+      <w:r>
+        <w:rPr>
+          <w:rFonts w:ascii="Calibri" w:hAnsi="Calibri" w:cs="Calibri"/>
+          <w:color w:val="000000"/>
+          <w:sz w:val="22"/>
+        </w:rPr>
+        <w:t>. 2017;6: e21887. doi:10.7554/eLife.21887</w:t>
       </w:r>
     </w:p>
     <w:p>
@@ -4068,37 +4297,10 @@
       <w:r>
         <w:rPr>
           <w:rFonts w:ascii="Calibri" w:hAnsi="Calibri" w:cs="Calibri"/>
-          <w:color w:val="000000" w:themeColor="text1"/>
-          <w:sz w:val="22"/>
-          <w:szCs w:val="22"/>
-        </w:rPr>
-        <w:fldChar w:fldCharType="begin"/>
-      </w:r>
-      <w:r>
-        <w:rPr>
-          <w:rFonts w:ascii="Calibri" w:hAnsi="Calibri" w:cs="Calibri"/>
-          <w:color w:val="000000" w:themeColor="text1"/>
-          <w:sz w:val="22"/>
-          <w:szCs w:val="22"/>
-        </w:rPr>
-        <w:instrText xml:space="preserve"> ADDIN ZOTERO_BIBL {"uncited":[],"omitted":[],"custom":[]} CSL_BIBLIOGRAPHY </w:instrText>
-      </w:r>
-      <w:r>
-        <w:rPr>
-          <w:rFonts w:ascii="Calibri" w:hAnsi="Calibri" w:cs="Calibri"/>
-          <w:color w:val="000000" w:themeColor="text1"/>
-          <w:sz w:val="22"/>
-          <w:szCs w:val="22"/>
-        </w:rPr>
-        <w:fldChar w:fldCharType="separate"/>
-      </w:r>
-      <w:r>
-        <w:rPr>
-          <w:rFonts w:ascii="Calibri" w:hAnsi="Calibri" w:cs="Calibri"/>
           <w:color w:val="000000"/>
           <w:sz w:val="22"/>
         </w:rPr>
-        <w:t xml:space="preserve">1. </w:t>
+        <w:t xml:space="preserve">2. </w:t>
       </w:r>
       <w:r>
         <w:rPr>
@@ -4107,7 +4309,6 @@
           <w:sz w:val="22"/>
         </w:rPr>
         <w:tab/>
-        <w:t xml:space="preserve">Silverman JD, </w:t>
       </w:r>
       <w:proofErr w:type="spellStart"/>
       <w:r>
@@ -4116,7 +4317,7 @@
           <w:color w:val="000000"/>
           <w:sz w:val="22"/>
         </w:rPr>
-        <w:t>Washburne</w:t>
+        <w:t>Egozcue</w:t>
       </w:r>
       <w:proofErr w:type="spellEnd"/>
       <w:r>
@@ -4125,7 +4326,7 @@
           <w:color w:val="000000"/>
           <w:sz w:val="22"/>
         </w:rPr>
-        <w:t xml:space="preserve"> AD, Mukherjee S, David LA. A phylogenetic transform enhances analysis of compositional microbiota data. Fodor A, editor. </w:t>
+        <w:t xml:space="preserve"> JJ, </w:t>
       </w:r>
       <w:proofErr w:type="spellStart"/>
       <w:r>
@@ -4134,7 +4335,7 @@
           <w:color w:val="000000"/>
           <w:sz w:val="22"/>
         </w:rPr>
-        <w:t>eLife</w:t>
+        <w:t>Pawlowsky-Glahn</w:t>
       </w:r>
       <w:proofErr w:type="spellEnd"/>
       <w:r>
@@ -4143,7 +4344,7 @@
           <w:color w:val="000000"/>
           <w:sz w:val="22"/>
         </w:rPr>
-        <w:t>. 2017;6: e21887. doi:10.7554/eLife.21887</w:t>
+        <w:t xml:space="preserve"> V. Groups of Parts and Their Balances in Compositional Data Analysis. Mathematical Geology. 2005;37: 795–828. doi:10.1007/s11004-005-7381-9</w:t>
       </w:r>
     </w:p>
     <w:p>

</xml_diff>

<commit_message>
New reviewer response and diff.tex
</commit_message>
<xml_diff>
--- a/reviewer_response.docx
+++ b/reviewer_response.docx
@@ -835,7 +835,6 @@
         </w:rPr>
         <w:t xml:space="preserve">to </w:t>
       </w:r>
-      <w:proofErr w:type="gramStart"/>
       <w:r>
         <w:rPr>
           <w:rFonts w:ascii="Times New Roman" w:hAnsi="Times New Roman" w:cs="Times New Roman"/>
@@ -846,9 +845,8 @@
         <w:rPr>
           <w:rFonts w:ascii="Times New Roman" w:hAnsi="Times New Roman" w:cs="Times New Roman"/>
         </w:rPr>
-        <w:t xml:space="preserve"> how</w:t>
-      </w:r>
-      <w:proofErr w:type="gramEnd"/>
+        <w:t>how</w:t>
+      </w:r>
       <w:r>
         <w:rPr>
           <w:rFonts w:ascii="Times New Roman" w:hAnsi="Times New Roman" w:cs="Times New Roman"/>
@@ -2126,19 +2124,8 @@
           <w:sz w:val="22"/>
           <w:szCs w:val="22"/>
         </w:rPr>
-        <w:t>(lines X-Y)</w:t>
-      </w:r>
-      <w:proofErr w:type="gramStart"/>
-      <w:r>
-        <w:rPr>
-          <w:rFonts w:ascii="Times New Roman" w:hAnsi="Times New Roman" w:cs="Times New Roman"/>
-          <w:color w:val="000000" w:themeColor="text1"/>
-          <w:sz w:val="22"/>
-          <w:szCs w:val="22"/>
-        </w:rPr>
-        <w:t xml:space="preserve">.  </w:t>
-      </w:r>
-      <w:proofErr w:type="gramEnd"/>
+        <w:t xml:space="preserve">(lines X-Y).  </w:t>
+      </w:r>
       <w:r>
         <w:rPr>
           <w:rFonts w:ascii="Times New Roman" w:hAnsi="Times New Roman" w:cs="Times New Roman"/>
@@ -4126,17 +4113,7 @@
           <w:sz w:val="22"/>
           <w:szCs w:val="22"/>
         </w:rPr>
-        <w:t xml:space="preserve"> IBD) compared to control. This is equivalent terminology to refer to taxa that are differentially abundant across conditions, but also refers specifically to the mechanism of abundance difference (fold change)</w:t>
-      </w:r>
-      <w:proofErr w:type="gramStart"/>
-      <w:r>
-        <w:rPr>
-          <w:rFonts w:ascii="Times New Roman" w:hAnsi="Times New Roman" w:cs="Times New Roman"/>
-          <w:color w:val="000000" w:themeColor="text1"/>
-          <w:sz w:val="22"/>
-          <w:szCs w:val="22"/>
-        </w:rPr>
-        <w:t xml:space="preserve">. </w:t>
+        <w:t xml:space="preserve"> IBD) compared to control. This is equivalent terminology to refer to taxa that are differentially abundant across conditions, but also refers specifically to the mechanism of abundance difference (fold change). </w:t>
       </w:r>
       <w:r>
         <w:rPr>
@@ -4147,7 +4124,6 @@
         </w:rPr>
         <w:t xml:space="preserve"> </w:t>
       </w:r>
-      <w:proofErr w:type="gramEnd"/>
     </w:p>
     <w:p>
       <w:pPr>
@@ -7042,19 +7018,8 @@
           <w:sz w:val="22"/>
           <w:szCs w:val="22"/>
         </w:rPr>
-        <w:t>) on non-zero entries in each taxon in the human microbiome 16S data set. The median values across all estimates were chosen as the final estimates for the simulation procedure</w:t>
-      </w:r>
-      <w:proofErr w:type="gramStart"/>
-      <w:r>
-        <w:rPr>
-          <w:rFonts w:ascii="Times New Roman" w:eastAsiaTheme="minorEastAsia" w:hAnsi="Times New Roman" w:cs="Times New Roman"/>
-          <w:color w:val="000000" w:themeColor="text1"/>
-          <w:sz w:val="22"/>
-          <w:szCs w:val="22"/>
-        </w:rPr>
-        <w:t xml:space="preserve">.  </w:t>
-      </w:r>
-      <w:proofErr w:type="gramEnd"/>
+        <w:t xml:space="preserve">) on non-zero entries in each taxon in the human microbiome 16S data set. The median values across all estimates were chosen as the final estimates for the simulation procedure.  </w:t>
+      </w:r>
     </w:p>
     <w:p>
       <w:pPr>
@@ -8692,16 +8657,7 @@
           <w:sz w:val="22"/>
           <w:szCs w:val="22"/>
         </w:rPr>
-        <w:t xml:space="preserve"> section and a new section titled “ordination analysis”</w:t>
-      </w:r>
-      <w:proofErr w:type="gramStart"/>
-      <w:r>
-        <w:rPr>
-          <w:rFonts w:ascii="Times New Roman" w:hAnsi="Times New Roman" w:cs="Times New Roman"/>
-          <w:sz w:val="22"/>
-          <w:szCs w:val="22"/>
-        </w:rPr>
-        <w:t xml:space="preserve">. </w:t>
+        <w:t xml:space="preserve"> section and a new section titled “ordination analysis”. </w:t>
       </w:r>
       <w:r>
         <w:rPr>
@@ -8711,7 +8667,6 @@
         </w:rPr>
         <w:t xml:space="preserve"> </w:t>
       </w:r>
-      <w:proofErr w:type="gramEnd"/>
     </w:p>
     <w:p>
       <w:pPr>
@@ -9393,54 +9348,7 @@
           <w:sz w:val="22"/>
         </w:rPr>
         <w:tab/>
-      </w:r>
-      <w:proofErr w:type="spellStart"/>
-      <w:r>
-        <w:rPr>
-          <w:rFonts w:ascii="Calibri" w:hAnsi="Calibri" w:cs="Calibri"/>
-          <w:sz w:val="22"/>
-        </w:rPr>
-        <w:t>Geistlinger</w:t>
-      </w:r>
-      <w:proofErr w:type="spellEnd"/>
-      <w:r>
-        <w:rPr>
-          <w:rFonts w:ascii="Calibri" w:hAnsi="Calibri" w:cs="Calibri"/>
-          <w:sz w:val="22"/>
-        </w:rPr>
-        <w:t xml:space="preserve"> L, Csaba G, </w:t>
-      </w:r>
-      <w:proofErr w:type="spellStart"/>
-      <w:r>
-        <w:rPr>
-          <w:rFonts w:ascii="Calibri" w:hAnsi="Calibri" w:cs="Calibri"/>
-          <w:sz w:val="22"/>
-        </w:rPr>
-        <w:t>Santarelli</w:t>
-      </w:r>
-      <w:proofErr w:type="spellEnd"/>
-      <w:r>
-        <w:rPr>
-          <w:rFonts w:ascii="Calibri" w:hAnsi="Calibri" w:cs="Calibri"/>
-          <w:sz w:val="22"/>
-        </w:rPr>
-        <w:t xml:space="preserve"> M, Ramos M, Schiffer L, </w:t>
-      </w:r>
-      <w:proofErr w:type="spellStart"/>
-      <w:r>
-        <w:rPr>
-          <w:rFonts w:ascii="Calibri" w:hAnsi="Calibri" w:cs="Calibri"/>
-          <w:sz w:val="22"/>
-        </w:rPr>
-        <w:t>Turaga</w:t>
-      </w:r>
-      <w:proofErr w:type="spellEnd"/>
-      <w:r>
-        <w:rPr>
-          <w:rFonts w:ascii="Calibri" w:hAnsi="Calibri" w:cs="Calibri"/>
-          <w:sz w:val="22"/>
-        </w:rPr>
-        <w:t xml:space="preserve"> N, et al. Toward a gold standard for benchmarking gene set enrichment analysis. Briefings in Bioinformatics. 2021;22: 545–556. doi:10.1093/bib/bbz158</w:t>
+        <w:t>Geistlinger L, Csaba G, Santarelli M, Ramos M, Schiffer L, Turaga N, et al. Toward a gold standard for benchmarking gene set enrichment analysis. Briefings in Bioinformatics. 2021;22: 545–556. doi:10.1093/bib/bbz158</w:t>
       </w:r>
     </w:p>
     <w:p>
@@ -9464,23 +9372,7 @@
           <w:sz w:val="22"/>
         </w:rPr>
         <w:tab/>
-        <w:t>Aitchison J. The Statistical Analysis of Compositional Data. Journal of the Royal Statistical Society: Series B (Methodological). 1982;44: 139–160. doi:10.1111/j.2517-</w:t>
-      </w:r>
-      <w:proofErr w:type="gramStart"/>
-      <w:r>
-        <w:rPr>
-          <w:rFonts w:ascii="Calibri" w:hAnsi="Calibri" w:cs="Calibri"/>
-          <w:sz w:val="22"/>
-        </w:rPr>
-        <w:t>6161.1982.tb</w:t>
-      </w:r>
-      <w:proofErr w:type="gramEnd"/>
-      <w:r>
-        <w:rPr>
-          <w:rFonts w:ascii="Calibri" w:hAnsi="Calibri" w:cs="Calibri"/>
-          <w:sz w:val="22"/>
-        </w:rPr>
-        <w:t>01195.x</w:t>
+        <w:t>Aitchison J. The Statistical Analysis of Compositional Data. Journal of the Royal Statistical Society: Series B (Methodological). 1982;44: 139–160. doi:10.1111/j.2517-6161.1982.tb01195.x</w:t>
       </w:r>
     </w:p>
     <w:p>
@@ -9504,70 +9396,7 @@
           <w:sz w:val="22"/>
         </w:rPr>
         <w:tab/>
-      </w:r>
-      <w:proofErr w:type="spellStart"/>
-      <w:r>
-        <w:rPr>
-          <w:rFonts w:ascii="Calibri" w:hAnsi="Calibri" w:cs="Calibri"/>
-          <w:sz w:val="22"/>
-        </w:rPr>
-        <w:t>Gloor</w:t>
-      </w:r>
-      <w:proofErr w:type="spellEnd"/>
-      <w:r>
-        <w:rPr>
-          <w:rFonts w:ascii="Calibri" w:hAnsi="Calibri" w:cs="Calibri"/>
-          <w:sz w:val="22"/>
-        </w:rPr>
-        <w:t xml:space="preserve"> GB, </w:t>
-      </w:r>
-      <w:proofErr w:type="spellStart"/>
-      <w:r>
-        <w:rPr>
-          <w:rFonts w:ascii="Calibri" w:hAnsi="Calibri" w:cs="Calibri"/>
-          <w:sz w:val="22"/>
-        </w:rPr>
-        <w:t>Macklaim</w:t>
-      </w:r>
-      <w:proofErr w:type="spellEnd"/>
-      <w:r>
-        <w:rPr>
-          <w:rFonts w:ascii="Calibri" w:hAnsi="Calibri" w:cs="Calibri"/>
-          <w:sz w:val="22"/>
-        </w:rPr>
-        <w:t xml:space="preserve"> JM, </w:t>
-      </w:r>
-      <w:proofErr w:type="spellStart"/>
-      <w:r>
-        <w:rPr>
-          <w:rFonts w:ascii="Calibri" w:hAnsi="Calibri" w:cs="Calibri"/>
-          <w:sz w:val="22"/>
-        </w:rPr>
-        <w:t>Pawlowsky-Glahn</w:t>
-      </w:r>
-      <w:proofErr w:type="spellEnd"/>
-      <w:r>
-        <w:rPr>
-          <w:rFonts w:ascii="Calibri" w:hAnsi="Calibri" w:cs="Calibri"/>
-          <w:sz w:val="22"/>
-        </w:rPr>
-        <w:t xml:space="preserve"> V, </w:t>
-      </w:r>
-      <w:proofErr w:type="spellStart"/>
-      <w:r>
-        <w:rPr>
-          <w:rFonts w:ascii="Calibri" w:hAnsi="Calibri" w:cs="Calibri"/>
-          <w:sz w:val="22"/>
-        </w:rPr>
-        <w:t>Egozcue</w:t>
-      </w:r>
-      <w:proofErr w:type="spellEnd"/>
-      <w:r>
-        <w:rPr>
-          <w:rFonts w:ascii="Calibri" w:hAnsi="Calibri" w:cs="Calibri"/>
-          <w:sz w:val="22"/>
-        </w:rPr>
-        <w:t xml:space="preserve"> JJ. Microbiome Datasets Are Compositional: And This Is Not Optional. Front Microbiol. 2017;8. doi:10.3389/fmicb.2017.02224</w:t>
+        <w:t>Gloor GB, Macklaim JM, Pawlowsky-Glahn V, Egozcue JJ. Microbiome Datasets Are Compositional: And This Is Not Optional. Front Microbiol. 2017;8. doi:10.3389/fmicb.2017.02224</w:t>
       </w:r>
     </w:p>
     <w:p>
@@ -9591,23 +9420,7 @@
           <w:sz w:val="22"/>
         </w:rPr>
         <w:tab/>
-        <w:t xml:space="preserve">Quinn TP, </w:t>
-      </w:r>
-      <w:proofErr w:type="spellStart"/>
-      <w:r>
-        <w:rPr>
-          <w:rFonts w:ascii="Calibri" w:hAnsi="Calibri" w:cs="Calibri"/>
-          <w:sz w:val="22"/>
-        </w:rPr>
-        <w:t>Erb</w:t>
-      </w:r>
-      <w:proofErr w:type="spellEnd"/>
-      <w:r>
-        <w:rPr>
-          <w:rFonts w:ascii="Calibri" w:hAnsi="Calibri" w:cs="Calibri"/>
-          <w:sz w:val="22"/>
-        </w:rPr>
-        <w:t xml:space="preserve"> I, Richardson MF, Crowley TM. Understanding sequencing data as compositions: an outlook and review. Bioinformatics. 2018;34: 2870–2878. doi:10.1093/bioinformatics/bty175</w:t>
+        <w:t>Quinn TP, Erb I, Richardson MF, Crowley TM. Understanding sequencing data as compositions: an outlook and review. Bioinformatics. 2018;34: 2870–2878. doi:10.1093/bioinformatics/bty175</w:t>
       </w:r>
     </w:p>
     <w:p>
@@ -9631,39 +9444,7 @@
           <w:sz w:val="22"/>
         </w:rPr>
         <w:tab/>
-        <w:t xml:space="preserve">Weiss S, Xu ZZ, </w:t>
-      </w:r>
-      <w:proofErr w:type="spellStart"/>
-      <w:r>
-        <w:rPr>
-          <w:rFonts w:ascii="Calibri" w:hAnsi="Calibri" w:cs="Calibri"/>
-          <w:sz w:val="22"/>
-        </w:rPr>
-        <w:t>Peddada</w:t>
-      </w:r>
-      <w:proofErr w:type="spellEnd"/>
-      <w:r>
-        <w:rPr>
-          <w:rFonts w:ascii="Calibri" w:hAnsi="Calibri" w:cs="Calibri"/>
-          <w:sz w:val="22"/>
-        </w:rPr>
-        <w:t xml:space="preserve"> S, Amir A, </w:t>
-      </w:r>
-      <w:proofErr w:type="spellStart"/>
-      <w:r>
-        <w:rPr>
-          <w:rFonts w:ascii="Calibri" w:hAnsi="Calibri" w:cs="Calibri"/>
-          <w:sz w:val="22"/>
-        </w:rPr>
-        <w:t>Bittinger</w:t>
-      </w:r>
-      <w:proofErr w:type="spellEnd"/>
-      <w:r>
-        <w:rPr>
-          <w:rFonts w:ascii="Calibri" w:hAnsi="Calibri" w:cs="Calibri"/>
-          <w:sz w:val="22"/>
-        </w:rPr>
-        <w:t xml:space="preserve"> K, Gonzalez A, et al. Normalization and microbial differential abundance strategies depend upon data characteristics. Microbiome. 2017;5. doi:10.1186/s40168-017-0237-y</w:t>
+        <w:t>Weiss S, Xu ZZ, Peddada S, Amir A, Bittinger K, Gonzalez A, et al. Normalization and microbial differential abundance strategies depend upon data characteristics. Microbiome. 2017;5. doi:10.1186/s40168-017-0237-y</w:t>
       </w:r>
     </w:p>
     <w:p>
@@ -9688,22 +9469,7 @@
           <w:sz w:val="22"/>
         </w:rPr>
         <w:tab/>
-      </w:r>
-      <w:proofErr w:type="spellStart"/>
-      <w:r>
-        <w:rPr>
-          <w:rFonts w:ascii="Calibri" w:hAnsi="Calibri" w:cs="Calibri"/>
-          <w:sz w:val="22"/>
-        </w:rPr>
-        <w:t>McMurdie</w:t>
-      </w:r>
-      <w:proofErr w:type="spellEnd"/>
-      <w:r>
-        <w:rPr>
-          <w:rFonts w:ascii="Calibri" w:hAnsi="Calibri" w:cs="Calibri"/>
-          <w:sz w:val="22"/>
-        </w:rPr>
-        <w:t xml:space="preserve"> PJ, Holmes S. Waste Not, Want Not: Why Rarefying Microbiome Data Is Inadmissible. </w:t>
+        <w:t xml:space="preserve">McMurdie PJ, Holmes S. Waste Not, Want Not: Why Rarefying Microbiome Data Is Inadmissible. </w:t>
       </w:r>
       <w:r>
         <w:rPr>
@@ -9768,38 +9534,7 @@
           <w:sz w:val="22"/>
         </w:rPr>
         <w:tab/>
-      </w:r>
-      <w:proofErr w:type="spellStart"/>
-      <w:r>
-        <w:rPr>
-          <w:rFonts w:ascii="Calibri" w:hAnsi="Calibri" w:cs="Calibri"/>
-          <w:sz w:val="22"/>
-        </w:rPr>
-        <w:t>Egozcue</w:t>
-      </w:r>
-      <w:proofErr w:type="spellEnd"/>
-      <w:r>
-        <w:rPr>
-          <w:rFonts w:ascii="Calibri" w:hAnsi="Calibri" w:cs="Calibri"/>
-          <w:sz w:val="22"/>
-        </w:rPr>
-        <w:t xml:space="preserve"> JJ, </w:t>
-      </w:r>
-      <w:proofErr w:type="spellStart"/>
-      <w:r>
-        <w:rPr>
-          <w:rFonts w:ascii="Calibri" w:hAnsi="Calibri" w:cs="Calibri"/>
-          <w:sz w:val="22"/>
-        </w:rPr>
-        <w:t>Pawlowsky-Glahn</w:t>
-      </w:r>
-      <w:proofErr w:type="spellEnd"/>
-      <w:r>
-        <w:rPr>
-          <w:rFonts w:ascii="Calibri" w:hAnsi="Calibri" w:cs="Calibri"/>
-          <w:sz w:val="22"/>
-        </w:rPr>
-        <w:t xml:space="preserve"> V. Groups of Parts and Their Balances in Compositional Data Analysis. Mathematical Geology. 2005;37: 795–828. doi:10.1007/s11004-005-7381-9</w:t>
+        <w:t>Egozcue JJ, Pawlowsky-Glahn V. Groups of Parts and Their Balances in Compositional Data Analysis. Mathematical Geology. 2005;37: 795–828. doi:10.1007/s11004-005-7381-9</w:t>
       </w:r>
     </w:p>
     <w:p>
@@ -9823,23 +9558,7 @@
           <w:sz w:val="22"/>
         </w:rPr>
         <w:tab/>
-        <w:t xml:space="preserve">Silverman JD, Washburne AD, Mukherjee S, David LA. A phylogenetic transform enhances analysis of compositional microbiota data. Fodor A, editor. </w:t>
-      </w:r>
-      <w:proofErr w:type="spellStart"/>
-      <w:r>
-        <w:rPr>
-          <w:rFonts w:ascii="Calibri" w:hAnsi="Calibri" w:cs="Calibri"/>
-          <w:sz w:val="22"/>
-        </w:rPr>
-        <w:t>eLife</w:t>
-      </w:r>
-      <w:proofErr w:type="spellEnd"/>
-      <w:r>
-        <w:rPr>
-          <w:rFonts w:ascii="Calibri" w:hAnsi="Calibri" w:cs="Calibri"/>
-          <w:sz w:val="22"/>
-        </w:rPr>
-        <w:t>. 2017;6: e21887. doi:10.7554/eLife.21887</w:t>
+        <w:t>Silverman JD, Washburne AD, Mukherjee S, David LA. A phylogenetic transform enhances analysis of compositional microbiota data. Fodor A, editor. eLife. 2017;6: e21887. doi:10.7554/eLife.21887</w:t>
       </w:r>
     </w:p>
     <w:p>
@@ -9863,57 +9582,7 @@
           <w:sz w:val="22"/>
         </w:rPr>
         <w:tab/>
-        <w:t xml:space="preserve">ATCHISON J, SHEN SM. Logistic-normal </w:t>
-      </w:r>
-      <w:proofErr w:type="spellStart"/>
-      <w:proofErr w:type="gramStart"/>
-      <w:r>
-        <w:rPr>
-          <w:rFonts w:ascii="Calibri" w:hAnsi="Calibri" w:cs="Calibri"/>
-          <w:sz w:val="22"/>
-        </w:rPr>
-        <w:t>distributions:Some</w:t>
-      </w:r>
-      <w:proofErr w:type="spellEnd"/>
-      <w:proofErr w:type="gramEnd"/>
-      <w:r>
-        <w:rPr>
-          <w:rFonts w:ascii="Calibri" w:hAnsi="Calibri" w:cs="Calibri"/>
-          <w:sz w:val="22"/>
-        </w:rPr>
-        <w:t xml:space="preserve"> properties and uses. </w:t>
-      </w:r>
-      <w:proofErr w:type="spellStart"/>
-      <w:r>
-        <w:rPr>
-          <w:rFonts w:ascii="Calibri" w:hAnsi="Calibri" w:cs="Calibri"/>
-          <w:sz w:val="22"/>
-        </w:rPr>
-        <w:t>Biometrika</w:t>
-      </w:r>
-      <w:proofErr w:type="spellEnd"/>
-      <w:r>
-        <w:rPr>
-          <w:rFonts w:ascii="Calibri" w:hAnsi="Calibri" w:cs="Calibri"/>
-          <w:sz w:val="22"/>
-        </w:rPr>
-        <w:t>. 1980;67: 261–272. doi:10.1093/</w:t>
-      </w:r>
-      <w:proofErr w:type="spellStart"/>
-      <w:r>
-        <w:rPr>
-          <w:rFonts w:ascii="Calibri" w:hAnsi="Calibri" w:cs="Calibri"/>
-          <w:sz w:val="22"/>
-        </w:rPr>
-        <w:t>biomet</w:t>
-      </w:r>
-      <w:proofErr w:type="spellEnd"/>
-      <w:r>
-        <w:rPr>
-          <w:rFonts w:ascii="Calibri" w:hAnsi="Calibri" w:cs="Calibri"/>
-          <w:sz w:val="22"/>
-        </w:rPr>
-        <w:t>/67.2.261</w:t>
+        <w:t>ATCHISON J, SHEN SM. Logistic-normal distributions:Some properties and uses. Biometrika. 1980;67: 261–272. doi:10.1093/biomet/67.2.261</w:t>
       </w:r>
     </w:p>
     <w:p>
@@ -9937,70 +9606,7 @@
           <w:sz w:val="22"/>
         </w:rPr>
         <w:tab/>
-      </w:r>
-      <w:proofErr w:type="spellStart"/>
-      <w:r>
-        <w:rPr>
-          <w:rFonts w:ascii="Calibri" w:hAnsi="Calibri" w:cs="Calibri"/>
-          <w:sz w:val="22"/>
-        </w:rPr>
-        <w:t>Egozcue</w:t>
-      </w:r>
-      <w:proofErr w:type="spellEnd"/>
-      <w:r>
-        <w:rPr>
-          <w:rFonts w:ascii="Calibri" w:hAnsi="Calibri" w:cs="Calibri"/>
-          <w:sz w:val="22"/>
-        </w:rPr>
-        <w:t xml:space="preserve"> JJ, </w:t>
-      </w:r>
-      <w:proofErr w:type="spellStart"/>
-      <w:r>
-        <w:rPr>
-          <w:rFonts w:ascii="Calibri" w:hAnsi="Calibri" w:cs="Calibri"/>
-          <w:sz w:val="22"/>
-        </w:rPr>
-        <w:t>Pawlowsky-Glahn</w:t>
-      </w:r>
-      <w:proofErr w:type="spellEnd"/>
-      <w:r>
-        <w:rPr>
-          <w:rFonts w:ascii="Calibri" w:hAnsi="Calibri" w:cs="Calibri"/>
-          <w:sz w:val="22"/>
-        </w:rPr>
-        <w:t xml:space="preserve"> V, </w:t>
-      </w:r>
-      <w:proofErr w:type="spellStart"/>
-      <w:r>
-        <w:rPr>
-          <w:rFonts w:ascii="Calibri" w:hAnsi="Calibri" w:cs="Calibri"/>
-          <w:sz w:val="22"/>
-        </w:rPr>
-        <w:t>Mateu-Figueras</w:t>
-      </w:r>
-      <w:proofErr w:type="spellEnd"/>
-      <w:r>
-        <w:rPr>
-          <w:rFonts w:ascii="Calibri" w:hAnsi="Calibri" w:cs="Calibri"/>
-          <w:sz w:val="22"/>
-        </w:rPr>
-        <w:t xml:space="preserve"> G, Barceló-Vidal C. Isometric </w:t>
-      </w:r>
-      <w:proofErr w:type="spellStart"/>
-      <w:r>
-        <w:rPr>
-          <w:rFonts w:ascii="Calibri" w:hAnsi="Calibri" w:cs="Calibri"/>
-          <w:sz w:val="22"/>
-        </w:rPr>
-        <w:t>Logratio</w:t>
-      </w:r>
-      <w:proofErr w:type="spellEnd"/>
-      <w:r>
-        <w:rPr>
-          <w:rFonts w:ascii="Calibri" w:hAnsi="Calibri" w:cs="Calibri"/>
-          <w:sz w:val="22"/>
-        </w:rPr>
-        <w:t xml:space="preserve"> Transformations for Compositional Data Analysis. Mathematical Geology. 2003;35: 279–300. doi:10.1023/A:1023818214614</w:t>
+        <w:t>Egozcue JJ, Pawlowsky-Glahn V, Mateu-Figueras G, Barceló-Vidal C. Isometric Logratio Transformations for Compositional Data Analysis. Mathematical Geology. 2003;35: 279–300. doi:10.1023/A:1023818214614</w:t>
       </w:r>
     </w:p>
     <w:p>
@@ -10024,55 +9630,7 @@
           <w:sz w:val="22"/>
         </w:rPr>
         <w:tab/>
-        <w:t xml:space="preserve">McLaren MR, Willis AD, Callahan BJ. Consistent and correctable bias in metagenomic sequencing experiments. </w:t>
-      </w:r>
-      <w:proofErr w:type="spellStart"/>
-      <w:r>
-        <w:rPr>
-          <w:rFonts w:ascii="Calibri" w:hAnsi="Calibri" w:cs="Calibri"/>
-          <w:sz w:val="22"/>
-        </w:rPr>
-        <w:t>Turnbaugh</w:t>
-      </w:r>
-      <w:proofErr w:type="spellEnd"/>
-      <w:r>
-        <w:rPr>
-          <w:rFonts w:ascii="Calibri" w:hAnsi="Calibri" w:cs="Calibri"/>
-          <w:sz w:val="22"/>
-        </w:rPr>
-        <w:t xml:space="preserve"> P, Garrett WS, </w:t>
-      </w:r>
-      <w:proofErr w:type="spellStart"/>
-      <w:r>
-        <w:rPr>
-          <w:rFonts w:ascii="Calibri" w:hAnsi="Calibri" w:cs="Calibri"/>
-          <w:sz w:val="22"/>
-        </w:rPr>
-        <w:t>Turnbaugh</w:t>
-      </w:r>
-      <w:proofErr w:type="spellEnd"/>
-      <w:r>
-        <w:rPr>
-          <w:rFonts w:ascii="Calibri" w:hAnsi="Calibri" w:cs="Calibri"/>
-          <w:sz w:val="22"/>
-        </w:rPr>
-        <w:t xml:space="preserve"> P, Quince C, Gibbons S, editors. </w:t>
-      </w:r>
-      <w:proofErr w:type="spellStart"/>
-      <w:r>
-        <w:rPr>
-          <w:rFonts w:ascii="Calibri" w:hAnsi="Calibri" w:cs="Calibri"/>
-          <w:sz w:val="22"/>
-        </w:rPr>
-        <w:t>eLife</w:t>
-      </w:r>
-      <w:proofErr w:type="spellEnd"/>
-      <w:r>
-        <w:rPr>
-          <w:rFonts w:ascii="Calibri" w:hAnsi="Calibri" w:cs="Calibri"/>
-          <w:sz w:val="22"/>
-        </w:rPr>
-        <w:t>. 2019;8: e46923. doi:10.7554/eLife.46923</w:t>
+        <w:t>McLaren MR, Willis AD, Callahan BJ. Consistent and correctable bias in metagenomic sequencing experiments. Turnbaugh P, Garrett WS, Turnbaugh P, Quince C, Gibbons S, editors. eLife. 2019;8: e46923. doi:10.7554/eLife.46923</w:t>
       </w:r>
     </w:p>
     <w:p>
@@ -10096,70 +9654,7 @@
           <w:sz w:val="22"/>
         </w:rPr>
         <w:tab/>
-      </w:r>
-      <w:proofErr w:type="spellStart"/>
-      <w:r>
-        <w:rPr>
-          <w:rFonts w:ascii="Calibri" w:hAnsi="Calibri" w:cs="Calibri"/>
-          <w:sz w:val="22"/>
-        </w:rPr>
-        <w:t>Calgaro</w:t>
-      </w:r>
-      <w:proofErr w:type="spellEnd"/>
-      <w:r>
-        <w:rPr>
-          <w:rFonts w:ascii="Calibri" w:hAnsi="Calibri" w:cs="Calibri"/>
-          <w:sz w:val="22"/>
-        </w:rPr>
-        <w:t xml:space="preserve"> M, </w:t>
-      </w:r>
-      <w:proofErr w:type="spellStart"/>
-      <w:r>
-        <w:rPr>
-          <w:rFonts w:ascii="Calibri" w:hAnsi="Calibri" w:cs="Calibri"/>
-          <w:sz w:val="22"/>
-        </w:rPr>
-        <w:t>Romualdi</w:t>
-      </w:r>
-      <w:proofErr w:type="spellEnd"/>
-      <w:r>
-        <w:rPr>
-          <w:rFonts w:ascii="Calibri" w:hAnsi="Calibri" w:cs="Calibri"/>
-          <w:sz w:val="22"/>
-        </w:rPr>
-        <w:t xml:space="preserve"> C, Waldron L, </w:t>
-      </w:r>
-      <w:proofErr w:type="spellStart"/>
-      <w:r>
-        <w:rPr>
-          <w:rFonts w:ascii="Calibri" w:hAnsi="Calibri" w:cs="Calibri"/>
-          <w:sz w:val="22"/>
-        </w:rPr>
-        <w:t>Risso</w:t>
-      </w:r>
-      <w:proofErr w:type="spellEnd"/>
-      <w:r>
-        <w:rPr>
-          <w:rFonts w:ascii="Calibri" w:hAnsi="Calibri" w:cs="Calibri"/>
-          <w:sz w:val="22"/>
-        </w:rPr>
-        <w:t xml:space="preserve"> D, </w:t>
-      </w:r>
-      <w:proofErr w:type="spellStart"/>
-      <w:r>
-        <w:rPr>
-          <w:rFonts w:ascii="Calibri" w:hAnsi="Calibri" w:cs="Calibri"/>
-          <w:sz w:val="22"/>
-        </w:rPr>
-        <w:t>Vitulo</w:t>
-      </w:r>
-      <w:proofErr w:type="spellEnd"/>
-      <w:r>
-        <w:rPr>
-          <w:rFonts w:ascii="Calibri" w:hAnsi="Calibri" w:cs="Calibri"/>
-          <w:sz w:val="22"/>
-        </w:rPr>
-        <w:t xml:space="preserve"> N. Assessment of statistical methods from single cell, bulk RNA-seq, and metagenomics applied to microbiome data. Genome Biology. 2020;21: 191. doi:10.1186/s13059-020-02104-1</w:t>
+        <w:t>Calgaro M, Romualdi C, Waldron L, Risso D, Vitulo N. Assessment of statistical methods from single cell, bulk RNA-seq, and metagenomics applied to microbiome data. Genome Biology. 2020;21: 191. doi:10.1186/s13059-020-02104-1</w:t>
       </w:r>
     </w:p>
     <w:p>
@@ -10184,54 +9679,7 @@
           <w:sz w:val="22"/>
         </w:rPr>
         <w:tab/>
-      </w:r>
-      <w:proofErr w:type="spellStart"/>
-      <w:r>
-        <w:rPr>
-          <w:rFonts w:ascii="Calibri" w:hAnsi="Calibri" w:cs="Calibri"/>
-          <w:sz w:val="22"/>
-        </w:rPr>
-        <w:t>Delignette</w:t>
-      </w:r>
-      <w:proofErr w:type="spellEnd"/>
-      <w:r>
-        <w:rPr>
-          <w:rFonts w:ascii="Calibri" w:hAnsi="Calibri" w:cs="Calibri"/>
-          <w:sz w:val="22"/>
-        </w:rPr>
-        <w:t xml:space="preserve">-Muller ML, </w:t>
-      </w:r>
-      <w:proofErr w:type="spellStart"/>
-      <w:r>
-        <w:rPr>
-          <w:rFonts w:ascii="Calibri" w:hAnsi="Calibri" w:cs="Calibri"/>
-          <w:sz w:val="22"/>
-        </w:rPr>
-        <w:t>Dutang</w:t>
-      </w:r>
-      <w:proofErr w:type="spellEnd"/>
-      <w:r>
-        <w:rPr>
-          <w:rFonts w:ascii="Calibri" w:hAnsi="Calibri" w:cs="Calibri"/>
-          <w:sz w:val="22"/>
-        </w:rPr>
-        <w:t xml:space="preserve"> C. </w:t>
-      </w:r>
-      <w:proofErr w:type="spellStart"/>
-      <w:r>
-        <w:rPr>
-          <w:rFonts w:ascii="Calibri" w:hAnsi="Calibri" w:cs="Calibri"/>
-          <w:sz w:val="22"/>
-        </w:rPr>
-        <w:t>fitdistrplus</w:t>
-      </w:r>
-      <w:proofErr w:type="spellEnd"/>
-      <w:r>
-        <w:rPr>
-          <w:rFonts w:ascii="Calibri" w:hAnsi="Calibri" w:cs="Calibri"/>
-          <w:sz w:val="22"/>
-        </w:rPr>
-        <w:t xml:space="preserve">: An R package for fitting distributions. Journal of Statistical Software. 2015;64: 1–34. </w:t>
+        <w:t xml:space="preserve">Delignette-Muller ML, Dutang C. fitdistrplus: An R package for fitting distributions. Journal of Statistical Software. 2015;64: 1–34. </w:t>
       </w:r>
     </w:p>
     <w:p>
@@ -10255,23 +9703,7 @@
           <w:sz w:val="22"/>
         </w:rPr>
         <w:tab/>
-        <w:t>Wu D, Smyth GK. Camera: a competitive gene set test accounting for inter-gene correlation. Nucleic Acids Res. 2012;40: e133. doi:10.1093/</w:t>
-      </w:r>
-      <w:proofErr w:type="spellStart"/>
-      <w:r>
-        <w:rPr>
-          <w:rFonts w:ascii="Calibri" w:hAnsi="Calibri" w:cs="Calibri"/>
-          <w:sz w:val="22"/>
-        </w:rPr>
-        <w:t>nar</w:t>
-      </w:r>
-      <w:proofErr w:type="spellEnd"/>
-      <w:r>
-        <w:rPr>
-          <w:rFonts w:ascii="Calibri" w:hAnsi="Calibri" w:cs="Calibri"/>
-          <w:sz w:val="22"/>
-        </w:rPr>
-        <w:t>/gks461</w:t>
+        <w:t>Wu D, Smyth GK. Camera: a competitive gene set test accounting for inter-gene correlation. Nucleic Acids Res. 2012;40: e133. doi:10.1093/nar/gks461</w:t>
       </w:r>
     </w:p>
     <w:p>
@@ -12538,6 +11970,7 @@
   <w:style w:type="character" w:default="1" w:styleId="DefaultParagraphFont">
     <w:name w:val="Default Paragraph Font"/>
     <w:uiPriority w:val="1"/>
+    <w:semiHidden/>
     <w:unhideWhenUsed/>
   </w:style>
   <w:style w:type="table" w:default="1" w:styleId="TableNormal">

</xml_diff>

<commit_message>
New figures and zip file and new diff
</commit_message>
<xml_diff>
--- a/reviewer_response.docx
+++ b/reviewer_response.docx
@@ -633,13 +633,7 @@
         <w:rPr>
           <w:rFonts w:ascii="Times New Roman" w:hAnsi="Times New Roman" w:cs="Times New Roman"/>
         </w:rPr>
-        <w:t xml:space="preserve">We provided </w:t>
-      </w:r>
-      <w:r>
-        <w:rPr>
-          <w:rFonts w:ascii="Times New Roman" w:hAnsi="Times New Roman" w:cs="Times New Roman"/>
-        </w:rPr>
-        <w:t>more signposting for the organization of the manuscript</w:t>
+        <w:t>We provided more signposting for the organization of the manuscript</w:t>
       </w:r>
       <w:r>
         <w:rPr>
@@ -694,13 +688,7 @@
         <w:rPr>
           <w:rFonts w:ascii="Times New Roman" w:hAnsi="Times New Roman" w:cs="Times New Roman"/>
         </w:rPr>
-        <w:t xml:space="preserve">We </w:t>
-      </w:r>
-      <w:r>
-        <w:rPr>
-          <w:rFonts w:ascii="Times New Roman" w:hAnsi="Times New Roman" w:cs="Times New Roman"/>
-        </w:rPr>
-        <w:t xml:space="preserve">added sections in the material and methods section to provide more clarity and precision in </w:t>
+        <w:t xml:space="preserve">We added sections in the material and methods section to provide more clarity and precision in </w:t>
       </w:r>
       <w:r>
         <w:rPr>
@@ -1219,13 +1207,7 @@
         <w:rPr>
           <w:rFonts w:ascii="Times New Roman" w:hAnsi="Times New Roman" w:cs="Times New Roman"/>
         </w:rPr>
-        <w:t xml:space="preserve"> </w:t>
-      </w:r>
-      <w:r>
-        <w:rPr>
-          <w:rFonts w:ascii="Times New Roman" w:hAnsi="Times New Roman" w:cs="Times New Roman"/>
-        </w:rPr>
-        <w:t>“</w:t>
+        <w:t xml:space="preserve"> “</w:t>
       </w:r>
       <w:r>
         <w:rPr>
@@ -1866,13 +1848,7 @@
         <w:rPr>
           <w:rFonts w:ascii="Times New Roman" w:hAnsi="Times New Roman" w:cs="Times New Roman"/>
         </w:rPr>
-        <w:t xml:space="preserve"> </w:t>
-      </w:r>
-      <w:r>
-        <w:rPr>
-          <w:rFonts w:ascii="Times New Roman" w:hAnsi="Times New Roman" w:cs="Times New Roman"/>
-        </w:rPr>
-        <w:t>how</w:t>
+        <w:t xml:space="preserve"> how</w:t>
       </w:r>
       <w:r>
         <w:rPr>
@@ -2740,6 +2716,9 @@
         <w:pStyle w:val="ListParagraph"/>
         <w:spacing w:after="120"/>
         <w:contextualSpacing w:val="0"/>
+        <w:rPr>
+          <w:rFonts w:ascii="Times New Roman" w:hAnsi="Times New Roman" w:cs="Times New Roman"/>
+        </w:rPr>
       </w:pPr>
       <w:r>
         <w:rPr>
@@ -3457,9 +3436,15 @@
         <w:t xml:space="preserve"> that of the competitive null hypothesis in the gene set testing literature</w:t>
       </w:r>
       <w:r>
+        <w:rPr>
+          <w:rFonts w:ascii="Times New Roman" w:hAnsi="Times New Roman" w:cs="Times New Roman"/>
+        </w:rPr>
         <w:t xml:space="preserve">. </w:t>
       </w:r>
       <w:r>
+        <w:rPr>
+          <w:rFonts w:ascii="Times New Roman" w:hAnsi="Times New Roman" w:cs="Times New Roman"/>
+        </w:rPr>
         <w:t xml:space="preserve"> </w:t>
       </w:r>
     </w:p>
@@ -4442,7 +4427,25 @@
           <w:sz w:val="22"/>
           <w:szCs w:val="22"/>
         </w:rPr>
-        <w:t xml:space="preserve">We have reworked the introduction section to highlight the differences more clearly between product and sum-based aggregations and provide a robust justification for our approach. </w:t>
+        <w:t>We have reworked the introduction section</w:t>
+      </w:r>
+      <w:r>
+        <w:rPr>
+          <w:rFonts w:ascii="Times New Roman" w:hAnsi="Times New Roman" w:cs="Times New Roman"/>
+          <w:color w:val="000000" w:themeColor="text1"/>
+          <w:sz w:val="22"/>
+          <w:szCs w:val="22"/>
+        </w:rPr>
+        <w:t xml:space="preserve"> (see paragraph 5)</w:t>
+      </w:r>
+      <w:r>
+        <w:rPr>
+          <w:rFonts w:ascii="Times New Roman" w:hAnsi="Times New Roman" w:cs="Times New Roman"/>
+          <w:color w:val="000000" w:themeColor="text1"/>
+          <w:sz w:val="22"/>
+          <w:szCs w:val="22"/>
+        </w:rPr>
+        <w:t xml:space="preserve"> to highlight the differences more clearly between product and sum-based aggregations and provide a robust justification for our approach. </w:t>
       </w:r>
       <w:r>
         <w:rPr>
@@ -4616,25 +4619,34 @@
           <w:sz w:val="22"/>
           <w:szCs w:val="22"/>
         </w:rPr>
-        <w:t xml:space="preserve">roperties” section to provide more </w:t>
-      </w:r>
-      <w:r>
-        <w:rPr>
-          <w:rFonts w:ascii="Times New Roman" w:hAnsi="Times New Roman" w:cs="Times New Roman"/>
-          <w:color w:val="000000" w:themeColor="text1"/>
-          <w:sz w:val="22"/>
-          <w:szCs w:val="22"/>
-        </w:rPr>
-        <w:t>clarity</w:t>
-      </w:r>
-      <w:r>
-        <w:rPr>
-          <w:rFonts w:ascii="Times New Roman" w:hAnsi="Times New Roman" w:cs="Times New Roman"/>
-          <w:color w:val="000000" w:themeColor="text1"/>
-          <w:sz w:val="22"/>
-          <w:szCs w:val="22"/>
-        </w:rPr>
-        <w:t xml:space="preserve"> </w:t>
+        <w:t xml:space="preserve">roperties” </w:t>
+      </w:r>
+      <w:r>
+        <w:rPr>
+          <w:rFonts w:ascii="Times New Roman" w:hAnsi="Times New Roman" w:cs="Times New Roman"/>
+          <w:color w:val="000000" w:themeColor="text1"/>
+          <w:sz w:val="22"/>
+          <w:szCs w:val="22"/>
+        </w:rPr>
+        <w:t xml:space="preserve">part of the manuscript and introduce a separate section </w:t>
+      </w:r>
+      <w:r>
+        <w:rPr>
+          <w:rFonts w:ascii="Times New Roman" w:hAnsi="Times New Roman" w:cs="Times New Roman"/>
+          <w:color w:val="000000" w:themeColor="text1"/>
+          <w:sz w:val="22"/>
+          <w:szCs w:val="22"/>
+        </w:rPr>
+        <w:t xml:space="preserve">to provide more </w:t>
+      </w:r>
+      <w:r>
+        <w:rPr>
+          <w:rFonts w:ascii="Times New Roman" w:hAnsi="Times New Roman" w:cs="Times New Roman"/>
+          <w:color w:val="000000" w:themeColor="text1"/>
+          <w:sz w:val="22"/>
+          <w:szCs w:val="22"/>
+        </w:rPr>
+        <w:t xml:space="preserve">clarity </w:t>
       </w:r>
       <w:r>
         <w:rPr>
@@ -4701,16 +4713,7 @@
           <w:sz w:val="22"/>
           <w:szCs w:val="22"/>
         </w:rPr>
-        <w:t>discussion</w:t>
-      </w:r>
-      <w:r>
-        <w:rPr>
-          <w:rFonts w:ascii="Times New Roman" w:hAnsi="Times New Roman" w:cs="Times New Roman"/>
-          <w:color w:val="000000" w:themeColor="text1"/>
-          <w:sz w:val="22"/>
-          <w:szCs w:val="22"/>
-        </w:rPr>
-        <w:t xml:space="preserve"> </w:t>
+        <w:t xml:space="preserve">discussion </w:t>
       </w:r>
       <w:r>
         <w:rPr>
@@ -5624,7 +5627,43 @@
           <w:sz w:val="22"/>
           <w:szCs w:val="22"/>
         </w:rPr>
-        <w:t xml:space="preserve"> the Methods section to detail the meaning of “inflated counts”. In essence, “inflated counts” refers to when sets (or individual taxon) have </w:t>
+        <w:t xml:space="preserve"> the </w:t>
+      </w:r>
+      <w:r>
+        <w:rPr>
+          <w:rFonts w:ascii="Times New Roman" w:hAnsi="Times New Roman" w:cs="Times New Roman"/>
+          <w:color w:val="000000" w:themeColor="text1"/>
+          <w:sz w:val="22"/>
+          <w:szCs w:val="22"/>
+        </w:rPr>
+        <w:t xml:space="preserve">simulation design section (now in supplementary analyses) </w:t>
+      </w:r>
+      <w:r>
+        <w:rPr>
+          <w:rFonts w:ascii="Times New Roman" w:hAnsi="Times New Roman" w:cs="Times New Roman"/>
+          <w:color w:val="000000" w:themeColor="text1"/>
+          <w:sz w:val="22"/>
+          <w:szCs w:val="22"/>
+        </w:rPr>
+        <w:t xml:space="preserve">to detail the meaning of “inflated counts”. </w:t>
+      </w:r>
+      <w:r>
+        <w:rPr>
+          <w:rFonts w:ascii="Times New Roman" w:hAnsi="Times New Roman" w:cs="Times New Roman"/>
+          <w:color w:val="000000" w:themeColor="text1"/>
+          <w:sz w:val="22"/>
+          <w:szCs w:val="22"/>
+        </w:rPr>
+        <w:t xml:space="preserve">We have also amended this confusing language and refer to sets that have a higher mean abundance as “enriched”. </w:t>
+      </w:r>
+      <w:r>
+        <w:rPr>
+          <w:rFonts w:ascii="Times New Roman" w:hAnsi="Times New Roman" w:cs="Times New Roman"/>
+          <w:color w:val="000000" w:themeColor="text1"/>
+          <w:sz w:val="22"/>
+          <w:szCs w:val="22"/>
+        </w:rPr>
+        <w:t xml:space="preserve">In essence, “inflated counts” refers to when sets (or individual taxon) have </w:t>
       </w:r>
       <w:r>
         <w:rPr>
@@ -6662,16 +6701,16 @@
           <w:sz w:val="22"/>
           <w:szCs w:val="22"/>
         </w:rPr>
-        <w:t>This section of our analysis lacked clarity.</w:t>
-      </w:r>
-      <w:r>
-        <w:rPr>
-          <w:rFonts w:ascii="Times New Roman" w:hAnsi="Times New Roman" w:cs="Times New Roman"/>
-          <w:color w:val="000000" w:themeColor="text1"/>
-          <w:sz w:val="22"/>
-          <w:szCs w:val="22"/>
-        </w:rPr>
-        <w:t xml:space="preserve"> Our strategy for addressing sparsity in microbiome data is to use </w:t>
+        <w:t xml:space="preserve">We thank the reviewer for the comments. </w:t>
+      </w:r>
+      <w:r>
+        <w:rPr>
+          <w:rFonts w:ascii="Times New Roman" w:hAnsi="Times New Roman" w:cs="Times New Roman"/>
+          <w:color w:val="000000" w:themeColor="text1"/>
+          <w:sz w:val="22"/>
+          <w:szCs w:val="22"/>
+        </w:rPr>
+        <w:t xml:space="preserve">Our strategy for addressing sparsity in microbiome data is to use </w:t>
       </w:r>
       <w:proofErr w:type="spellStart"/>
       <w:r>
@@ -6691,7 +6730,25 @@
           <w:sz w:val="22"/>
           <w:szCs w:val="22"/>
         </w:rPr>
-        <w:t xml:space="preserve"> to ensure the validity of the log-ratio transformations. We</w:t>
+        <w:t xml:space="preserve"> to ensure the validity of the log-ratio transformations. </w:t>
+      </w:r>
+      <w:r>
+        <w:rPr>
+          <w:rFonts w:ascii="Times New Roman" w:hAnsi="Times New Roman" w:cs="Times New Roman"/>
+          <w:color w:val="000000" w:themeColor="text1"/>
+          <w:sz w:val="22"/>
+          <w:szCs w:val="22"/>
+        </w:rPr>
+        <w:t>As such, w</w:t>
+      </w:r>
+      <w:r>
+        <w:rPr>
+          <w:rFonts w:ascii="Times New Roman" w:hAnsi="Times New Roman" w:cs="Times New Roman"/>
+          <w:color w:val="000000" w:themeColor="text1"/>
+          <w:sz w:val="22"/>
+          <w:szCs w:val="22"/>
+        </w:rPr>
+        <w:t>e</w:t>
       </w:r>
       <w:r>
         <w:rPr>
@@ -6718,7 +6775,25 @@
           <w:sz w:val="22"/>
           <w:szCs w:val="22"/>
         </w:rPr>
-        <w:t xml:space="preserve"> this assumption more clearly in the “statistical properties” section of the</w:t>
+        <w:t xml:space="preserve"> this assumption more clearly in the </w:t>
+      </w:r>
+      <w:r>
+        <w:rPr>
+          <w:rFonts w:ascii="Times New Roman" w:hAnsi="Times New Roman" w:cs="Times New Roman"/>
+          <w:color w:val="000000" w:themeColor="text1"/>
+          <w:sz w:val="22"/>
+          <w:szCs w:val="22"/>
+        </w:rPr>
+        <w:t>methods formulation</w:t>
+      </w:r>
+      <w:r>
+        <w:rPr>
+          <w:rFonts w:ascii="Times New Roman" w:hAnsi="Times New Roman" w:cs="Times New Roman"/>
+          <w:color w:val="000000" w:themeColor="text1"/>
+          <w:sz w:val="22"/>
+          <w:szCs w:val="22"/>
+        </w:rPr>
+        <w:t xml:space="preserve"> section of the</w:t>
       </w:r>
       <w:r>
         <w:rPr>
@@ -6736,7 +6811,17 @@
           <w:sz w:val="22"/>
           <w:szCs w:val="22"/>
         </w:rPr>
-        <w:t xml:space="preserve"> manuscript. We also acknowledge in our </w:t>
+        <w:t xml:space="preserve"> manuscript. </w:t>
+      </w:r>
+      <w:r>
+        <w:rPr>
+          <w:rFonts w:ascii="Times New Roman" w:hAnsi="Times New Roman" w:cs="Times New Roman"/>
+          <w:color w:val="000000" w:themeColor="text1"/>
+          <w:sz w:val="22"/>
+          <w:szCs w:val="22"/>
+        </w:rPr>
+        <w:lastRenderedPageBreak/>
+        <w:t xml:space="preserve">We also acknowledge in our </w:t>
       </w:r>
       <w:r>
         <w:rPr>
@@ -6808,17 +6893,7 @@
           <w:sz w:val="22"/>
           <w:szCs w:val="22"/>
         </w:rPr>
-        <w:t xml:space="preserve">. However, according to our </w:t>
-      </w:r>
-      <w:r>
-        <w:rPr>
-          <w:rFonts w:ascii="Times New Roman" w:hAnsi="Times New Roman" w:cs="Times New Roman"/>
-          <w:color w:val="000000" w:themeColor="text1"/>
-          <w:sz w:val="22"/>
-          <w:szCs w:val="22"/>
-        </w:rPr>
-        <w:lastRenderedPageBreak/>
-        <w:t xml:space="preserve">experimental results, the performance of our approach </w:t>
+        <w:t xml:space="preserve">. However, according to our experimental results, the performance of our approach </w:t>
       </w:r>
       <w:r>
         <w:rPr>
@@ -7051,7 +7126,25 @@
           <w:sz w:val="22"/>
           <w:szCs w:val="22"/>
         </w:rPr>
-        <w:t xml:space="preserve"> count data direction, and it may be feasible to apply the multinomial logistic normal model to perform set-based enrichment analysis. Although we are not away of any existing approaches that utilizes this distribution for set-based testing, this is an interesting idea that we hope to explore in future research. </w:t>
+        <w:t xml:space="preserve"> count data direction, and it may be feasible to apply the multinomial logistic normal model to perform set-based enrichment analysis. Although we are not away of any existing approaches that utilizes this distribution for set-based testing, this is an interesting idea that we hope to explore in future research.</w:t>
+      </w:r>
+      <w:r>
+        <w:rPr>
+          <w:rFonts w:ascii="Times New Roman" w:hAnsi="Times New Roman" w:cs="Times New Roman"/>
+          <w:color w:val="000000" w:themeColor="text1"/>
+          <w:sz w:val="22"/>
+          <w:szCs w:val="22"/>
+        </w:rPr>
+        <w:t xml:space="preserve"> We have added this as part of our “Limitations and future directions” section. </w:t>
+      </w:r>
+      <w:r>
+        <w:rPr>
+          <w:rFonts w:ascii="Times New Roman" w:hAnsi="Times New Roman" w:cs="Times New Roman"/>
+          <w:color w:val="000000" w:themeColor="text1"/>
+          <w:sz w:val="22"/>
+          <w:szCs w:val="22"/>
+        </w:rPr>
+        <w:t xml:space="preserve"> </w:t>
       </w:r>
     </w:p>
     <w:p>
@@ -7435,6 +7528,28 @@
         <w:spacing w:after="120"/>
         <w:contextualSpacing w:val="0"/>
         <w:rPr>
+          <w:rFonts w:ascii="Times New Roman" w:hAnsi="Times New Roman" w:cs="Times New Roman"/>
+          <w:color w:val="000000" w:themeColor="text1"/>
+          <w:sz w:val="22"/>
+          <w:szCs w:val="22"/>
+        </w:rPr>
+      </w:pPr>
+      <w:r>
+        <w:rPr>
+          <w:rFonts w:ascii="Times New Roman" w:hAnsi="Times New Roman" w:cs="Times New Roman"/>
+          <w:color w:val="000000" w:themeColor="text1"/>
+          <w:sz w:val="22"/>
+          <w:szCs w:val="22"/>
+        </w:rPr>
+        <w:t>We agree with the reviewer that the predictive capacity of set-based features would be low if the chosen sets are non-informative or not interesting. We have amended the statement above in the manuscript as suggested by the reviewer. We would like to clarify that in this manuscript we are agnostic as to how the sets are constructed and whether there is a performance increase using sets compared to using the basic features. What we demonstrate in the manuscript is the relative performance of the different approaches to aggregation in instances where the researcher decides aggregation is of interest. As such, our claim that “CBEA generated scores are informative features” refers to the fact that given the same sets of microbes, scores constructed by CBEA can be informative towards prediction compared to similar approaches, suggesting that it is valid to use set-based features generated using CBEA for prediction purposes. However, as stated above, we agree with the reviewer that this is a strong statement and have adjusted it accordingly. We also added the context provided in this response to the results interpretation in the manuscript (refer to “Downstream analysis using prediction models”/ “Disease prediction” sections).</w:t>
+      </w:r>
+    </w:p>
+    <w:p>
+      <w:pPr>
+        <w:pStyle w:val="ListParagraph"/>
+        <w:spacing w:after="120"/>
+        <w:contextualSpacing w:val="0"/>
+        <w:rPr>
           <w:rFonts w:ascii="Times New Roman" w:eastAsiaTheme="minorEastAsia" w:hAnsi="Times New Roman" w:cs="Times New Roman"/>
           <w:color w:val="000000" w:themeColor="text1"/>
           <w:sz w:val="22"/>
@@ -7448,7 +7563,36 @@
           <w:sz w:val="22"/>
           <w:szCs w:val="22"/>
         </w:rPr>
-        <w:t xml:space="preserve">This section is motivated by the fact that </w:t>
+        <w:t xml:space="preserve">In terms of the comparison methods of GSVA and </w:t>
+      </w:r>
+      <w:proofErr w:type="spellStart"/>
+      <w:r>
+        <w:rPr>
+          <w:rFonts w:ascii="Times New Roman" w:hAnsi="Times New Roman" w:cs="Times New Roman"/>
+          <w:color w:val="000000" w:themeColor="text1"/>
+          <w:sz w:val="22"/>
+          <w:szCs w:val="22"/>
+        </w:rPr>
+        <w:t>ssGSEA</w:t>
+      </w:r>
+      <w:proofErr w:type="spellEnd"/>
+      <w:r>
+        <w:rPr>
+          <w:rFonts w:ascii="Times New Roman" w:hAnsi="Times New Roman" w:cs="Times New Roman"/>
+          <w:color w:val="000000" w:themeColor="text1"/>
+          <w:sz w:val="22"/>
+          <w:szCs w:val="22"/>
+        </w:rPr>
+        <w:t>, we were motivated in t</w:t>
+      </w:r>
+      <w:r>
+        <w:rPr>
+          <w:rFonts w:ascii="Times New Roman" w:hAnsi="Times New Roman" w:cs="Times New Roman"/>
+          <w:color w:val="000000" w:themeColor="text1"/>
+          <w:sz w:val="22"/>
+          <w:szCs w:val="22"/>
+        </w:rPr>
+        <w:t xml:space="preserve">his section by the fact that </w:t>
       </w:r>
       <w:r>
         <w:rPr>
@@ -7493,7 +7637,7 @@
             <m:sty m:val="p"/>
           </m:rPr>
           <w:rPr>
-            <w:rFonts w:ascii="Cambria Math" w:hAnsi="STIXGeneral-Regular" w:cs="STIXGeneral-Regular"/>
+            <w:rFonts w:ascii="Cambria Math" w:hAnsi="Cambria Math" w:cs="Times New Roman"/>
             <w:color w:val="000000" w:themeColor="text1"/>
             <w:sz w:val="22"/>
             <w:szCs w:val="22"/>
@@ -7518,16 +7662,7 @@
             <w:sz w:val="22"/>
             <w:szCs w:val="22"/>
           </w:rPr>
-          <m:t xml:space="preserve"> </m:t>
-        </m:r>
-        <m:r>
-          <w:rPr>
-            <w:rFonts w:ascii="Cambria Math" w:eastAsiaTheme="minorEastAsia" w:hAnsi="STIXGeneral-Regular" w:cs="STIXGeneral-Regular"/>
-            <w:color w:val="000000" w:themeColor="text1"/>
-            <w:sz w:val="22"/>
-            <w:szCs w:val="22"/>
-          </w:rPr>
-          <m:t>p</m:t>
+          <m:t xml:space="preserve"> p</m:t>
         </m:r>
       </m:oMath>
       <w:r>
@@ -7562,7 +7697,7 @@
       <m:oMath>
         <m:r>
           <w:rPr>
-            <w:rFonts w:ascii="Cambria Math" w:eastAsiaTheme="minorEastAsia" w:hAnsi="STIXGeneral-Regular" w:cs="STIXGeneral-Regular"/>
+            <w:rFonts w:ascii="Cambria Math" w:eastAsiaTheme="minorEastAsia" w:hAnsi="Cambria Math" w:cs="Times New Roman"/>
             <w:color w:val="000000" w:themeColor="text1"/>
             <w:sz w:val="22"/>
             <w:szCs w:val="22"/>
@@ -7582,7 +7717,7 @@
       <m:oMath>
         <m:r>
           <w:rPr>
-            <w:rFonts w:ascii="Cambria Math" w:eastAsiaTheme="minorEastAsia" w:hAnsi="STIXGeneral-Regular" w:cs="STIXGeneral-Regular"/>
+            <w:rFonts w:ascii="Cambria Math" w:eastAsiaTheme="minorEastAsia" w:hAnsi="Cambria Math" w:cs="Times New Roman"/>
             <w:color w:val="000000" w:themeColor="text1"/>
             <w:sz w:val="22"/>
             <w:szCs w:val="22"/>
@@ -7602,7 +7737,7 @@
       <m:oMath>
         <m:r>
           <w:rPr>
-            <w:rFonts w:ascii="Cambria Math" w:eastAsiaTheme="minorEastAsia" w:hAnsi="STIXGeneral-Regular" w:cs="STIXGeneral-Regular"/>
+            <w:rFonts w:ascii="Cambria Math" w:eastAsiaTheme="minorEastAsia" w:hAnsi="Cambria Math" w:cs="Times New Roman"/>
             <w:color w:val="000000" w:themeColor="text1"/>
             <w:sz w:val="22"/>
             <w:szCs w:val="22"/>
@@ -7617,8 +7752,9 @@
           <w:sz w:val="22"/>
           <w:szCs w:val="22"/>
         </w:rPr>
-        <w:t xml:space="preserve"> samples. As such, we compare </w:t>
-      </w:r>
+        <w:t xml:space="preserve"> samples. </w:t>
+      </w:r>
+      <w:proofErr w:type="spellStart"/>
       <w:r>
         <w:rPr>
           <w:rFonts w:ascii="Times New Roman" w:eastAsiaTheme="minorEastAsia" w:hAnsi="Times New Roman" w:cs="Times New Roman"/>
@@ -7626,8 +7762,9 @@
           <w:sz w:val="22"/>
           <w:szCs w:val="22"/>
         </w:rPr>
-        <w:t>CBEA</w:t>
-      </w:r>
+        <w:t>ssGSEA</w:t>
+      </w:r>
+      <w:proofErr w:type="spellEnd"/>
       <w:r>
         <w:rPr>
           <w:rFonts w:ascii="Times New Roman" w:eastAsiaTheme="minorEastAsia" w:hAnsi="Times New Roman" w:cs="Times New Roman"/>
@@ -7635,9 +7772,8 @@
           <w:sz w:val="22"/>
           <w:szCs w:val="22"/>
         </w:rPr>
-        <w:t xml:space="preserve"> against similar approaches such as </w:t>
-      </w:r>
-      <w:proofErr w:type="spellStart"/>
+        <w:t xml:space="preserve"> and GSVA</w:t>
+      </w:r>
       <w:r>
         <w:rPr>
           <w:rFonts w:ascii="Times New Roman" w:eastAsiaTheme="minorEastAsia" w:hAnsi="Times New Roman" w:cs="Times New Roman"/>
@@ -7645,9 +7781,8 @@
           <w:sz w:val="22"/>
           <w:szCs w:val="22"/>
         </w:rPr>
-        <w:t>ssGSEA</w:t>
-      </w:r>
-      <w:proofErr w:type="spellEnd"/>
+        <w:t xml:space="preserve"> are approaches which also</w:t>
+      </w:r>
       <w:r>
         <w:rPr>
           <w:rFonts w:ascii="Times New Roman" w:eastAsiaTheme="minorEastAsia" w:hAnsi="Times New Roman" w:cs="Times New Roman"/>
@@ -7655,9 +7790,8 @@
           <w:sz w:val="22"/>
           <w:szCs w:val="22"/>
         </w:rPr>
-        <w:t xml:space="preserve"> and GSVA, which also calculates enrichment scores per sample. </w:t>
-      </w:r>
-      <w:proofErr w:type="spellStart"/>
+        <w:t xml:space="preserve"> calculates enrichment scores per sample</w:t>
+      </w:r>
       <w:r>
         <w:rPr>
           <w:rFonts w:ascii="Times New Roman" w:eastAsiaTheme="minorEastAsia" w:hAnsi="Times New Roman" w:cs="Times New Roman"/>
@@ -7665,9 +7799,8 @@
           <w:sz w:val="22"/>
           <w:szCs w:val="22"/>
         </w:rPr>
-        <w:t>ssGSEA</w:t>
-      </w:r>
-      <w:proofErr w:type="spellEnd"/>
+        <w:t xml:space="preserve"> </w:t>
+      </w:r>
       <w:r>
         <w:rPr>
           <w:rFonts w:ascii="Times New Roman" w:eastAsiaTheme="minorEastAsia" w:hAnsi="Times New Roman" w:cs="Times New Roman"/>
@@ -7675,7 +7808,7 @@
           <w:sz w:val="22"/>
           <w:szCs w:val="22"/>
         </w:rPr>
-        <w:t xml:space="preserve"> and GSVA provides a model-based approach to generate set-based features using the original matrix and set annotation as inputs. </w:t>
+        <w:t xml:space="preserve">using the original matrix and set annotation as inputs. </w:t>
       </w:r>
       <w:r>
         <w:rPr>
@@ -7684,7 +7817,16 @@
           <w:sz w:val="22"/>
           <w:szCs w:val="22"/>
         </w:rPr>
-        <w:t>For predictive analyses, we can fit a model (in our case, a simple random forest) to these scores to perform predictive analysis using set-based features.</w:t>
+        <w:t xml:space="preserve">As such, we felt it was appropriate to use these models as comparison points. The goal is that for </w:t>
+      </w:r>
+      <w:r>
+        <w:rPr>
+          <w:rFonts w:ascii="Times New Roman" w:eastAsiaTheme="minorEastAsia" w:hAnsi="Times New Roman" w:cs="Times New Roman"/>
+          <w:color w:val="000000" w:themeColor="text1"/>
+          <w:sz w:val="22"/>
+          <w:szCs w:val="22"/>
+        </w:rPr>
+        <w:t>predictive analyses, we can fit a model (in our case, a simple random forest) to these scores to perform predictive analysis using set-based features.</w:t>
       </w:r>
       <w:r>
         <w:rPr>
@@ -7755,213 +7897,6 @@
           <w:szCs w:val="22"/>
         </w:rPr>
       </w:pPr>
-      <w:r>
-        <w:rPr>
-          <w:rFonts w:ascii="Times New Roman" w:hAnsi="Times New Roman" w:cs="Times New Roman"/>
-          <w:color w:val="000000" w:themeColor="text1"/>
-          <w:sz w:val="22"/>
-          <w:szCs w:val="22"/>
-        </w:rPr>
-        <w:t xml:space="preserve">As the reviewer pointed out, the predictive capacity of set-based features would be low if the chosen sets </w:t>
-      </w:r>
-      <w:r>
-        <w:rPr>
-          <w:rFonts w:ascii="Times New Roman" w:hAnsi="Times New Roman" w:cs="Times New Roman"/>
-          <w:color w:val="000000" w:themeColor="text1"/>
-          <w:sz w:val="22"/>
-          <w:szCs w:val="22"/>
-        </w:rPr>
-        <w:t>are non-informative or not interesting.</w:t>
-      </w:r>
-      <w:r>
-        <w:rPr>
-          <w:rFonts w:ascii="Times New Roman" w:hAnsi="Times New Roman" w:cs="Times New Roman"/>
-          <w:color w:val="000000" w:themeColor="text1"/>
-          <w:sz w:val="22"/>
-          <w:szCs w:val="22"/>
-        </w:rPr>
-        <w:t xml:space="preserve"> In this manuscript we are agnostic as to how the sets are constructed and whether there is a performance increase using sets compared to using the basic features. What we demonstrate in the manuscript</w:t>
-      </w:r>
-      <w:r>
-        <w:rPr>
-          <w:rFonts w:ascii="Times New Roman" w:hAnsi="Times New Roman" w:cs="Times New Roman"/>
-          <w:color w:val="000000" w:themeColor="text1"/>
-          <w:sz w:val="22"/>
-          <w:szCs w:val="22"/>
-        </w:rPr>
-        <w:t xml:space="preserve"> is</w:t>
-      </w:r>
-      <w:r>
-        <w:rPr>
-          <w:rFonts w:ascii="Times New Roman" w:hAnsi="Times New Roman" w:cs="Times New Roman"/>
-          <w:color w:val="000000" w:themeColor="text1"/>
-          <w:sz w:val="22"/>
-          <w:szCs w:val="22"/>
-        </w:rPr>
-        <w:t xml:space="preserve"> the relative performance of the different approaches to aggregation </w:t>
-      </w:r>
-      <w:r>
-        <w:rPr>
-          <w:rFonts w:ascii="Times New Roman" w:hAnsi="Times New Roman" w:cs="Times New Roman"/>
-          <w:color w:val="000000" w:themeColor="text1"/>
-          <w:sz w:val="22"/>
-          <w:szCs w:val="22"/>
-        </w:rPr>
-        <w:t>in instances where the researcher decides aggregation is of interest. As such, our claim that “</w:t>
-      </w:r>
-      <w:r>
-        <w:rPr>
-          <w:rFonts w:ascii="Times New Roman" w:hAnsi="Times New Roman" w:cs="Times New Roman"/>
-          <w:color w:val="000000" w:themeColor="text1"/>
-          <w:sz w:val="22"/>
-          <w:szCs w:val="22"/>
-        </w:rPr>
-        <w:t>CBEA</w:t>
-      </w:r>
-      <w:r>
-        <w:rPr>
-          <w:rFonts w:ascii="Times New Roman" w:hAnsi="Times New Roman" w:cs="Times New Roman"/>
-          <w:color w:val="000000" w:themeColor="text1"/>
-          <w:sz w:val="22"/>
-          <w:szCs w:val="22"/>
-        </w:rPr>
-        <w:t xml:space="preserve"> generated scores are informative features” refer</w:t>
-      </w:r>
-      <w:r>
-        <w:rPr>
-          <w:rFonts w:ascii="Times New Roman" w:hAnsi="Times New Roman" w:cs="Times New Roman"/>
-          <w:color w:val="000000" w:themeColor="text1"/>
-          <w:sz w:val="22"/>
-          <w:szCs w:val="22"/>
-        </w:rPr>
-        <w:t>s</w:t>
-      </w:r>
-      <w:r>
-        <w:rPr>
-          <w:rFonts w:ascii="Times New Roman" w:hAnsi="Times New Roman" w:cs="Times New Roman"/>
-          <w:color w:val="000000" w:themeColor="text1"/>
-          <w:sz w:val="22"/>
-          <w:szCs w:val="22"/>
-        </w:rPr>
-        <w:t xml:space="preserve"> to the fact that given the same sets of microbes, scores constructed by </w:t>
-      </w:r>
-      <w:r>
-        <w:rPr>
-          <w:rFonts w:ascii="Times New Roman" w:hAnsi="Times New Roman" w:cs="Times New Roman"/>
-          <w:color w:val="000000" w:themeColor="text1"/>
-          <w:sz w:val="22"/>
-          <w:szCs w:val="22"/>
-        </w:rPr>
-        <w:t>CBEA</w:t>
-      </w:r>
-      <w:r>
-        <w:rPr>
-          <w:rFonts w:ascii="Times New Roman" w:hAnsi="Times New Roman" w:cs="Times New Roman"/>
-          <w:color w:val="000000" w:themeColor="text1"/>
-          <w:sz w:val="22"/>
-          <w:szCs w:val="22"/>
-        </w:rPr>
-        <w:t xml:space="preserve"> can be informative towards prediction compared to similar approaches, suggesting that it is valid to use set-ba</w:t>
-      </w:r>
-      <w:r>
-        <w:rPr>
-          <w:rFonts w:ascii="Times New Roman" w:hAnsi="Times New Roman" w:cs="Times New Roman"/>
-          <w:color w:val="000000" w:themeColor="text1"/>
-          <w:sz w:val="22"/>
-          <w:szCs w:val="22"/>
-        </w:rPr>
-        <w:t>s</w:t>
-      </w:r>
-      <w:r>
-        <w:rPr>
-          <w:rFonts w:ascii="Times New Roman" w:hAnsi="Times New Roman" w:cs="Times New Roman"/>
-          <w:color w:val="000000" w:themeColor="text1"/>
-          <w:sz w:val="22"/>
-          <w:szCs w:val="22"/>
-        </w:rPr>
-        <w:t xml:space="preserve">ed features generated using </w:t>
-      </w:r>
-      <w:r>
-        <w:rPr>
-          <w:rFonts w:ascii="Times New Roman" w:hAnsi="Times New Roman" w:cs="Times New Roman"/>
-          <w:color w:val="000000" w:themeColor="text1"/>
-          <w:sz w:val="22"/>
-          <w:szCs w:val="22"/>
-        </w:rPr>
-        <w:t>CBEA</w:t>
-      </w:r>
-      <w:r>
-        <w:rPr>
-          <w:rFonts w:ascii="Times New Roman" w:hAnsi="Times New Roman" w:cs="Times New Roman"/>
-          <w:color w:val="000000" w:themeColor="text1"/>
-          <w:sz w:val="22"/>
-          <w:szCs w:val="22"/>
-        </w:rPr>
-        <w:t xml:space="preserve"> for predicti</w:t>
-      </w:r>
-      <w:r>
-        <w:rPr>
-          <w:rFonts w:ascii="Times New Roman" w:hAnsi="Times New Roman" w:cs="Times New Roman"/>
-          <w:color w:val="000000" w:themeColor="text1"/>
-          <w:sz w:val="22"/>
-          <w:szCs w:val="22"/>
-        </w:rPr>
-        <w:t>on</w:t>
-      </w:r>
-      <w:r>
-        <w:rPr>
-          <w:rFonts w:ascii="Times New Roman" w:hAnsi="Times New Roman" w:cs="Times New Roman"/>
-          <w:color w:val="000000" w:themeColor="text1"/>
-          <w:sz w:val="22"/>
-          <w:szCs w:val="22"/>
-        </w:rPr>
-        <w:t xml:space="preserve"> purposes. However, we agree with the reviewer that this is a strong statement and have adjusted </w:t>
-      </w:r>
-      <w:r>
-        <w:rPr>
-          <w:rFonts w:ascii="Times New Roman" w:hAnsi="Times New Roman" w:cs="Times New Roman"/>
-          <w:color w:val="000000" w:themeColor="text1"/>
-          <w:sz w:val="22"/>
-          <w:szCs w:val="22"/>
-        </w:rPr>
-        <w:t>it accordingly</w:t>
-      </w:r>
-      <w:r>
-        <w:rPr>
-          <w:rFonts w:ascii="Times New Roman" w:hAnsi="Times New Roman" w:cs="Times New Roman"/>
-          <w:color w:val="000000" w:themeColor="text1"/>
-          <w:sz w:val="22"/>
-          <w:szCs w:val="22"/>
-        </w:rPr>
-        <w:t>. We also added the context provided in this response to the results interpretation</w:t>
-      </w:r>
-      <w:r>
-        <w:rPr>
-          <w:rFonts w:ascii="Times New Roman" w:hAnsi="Times New Roman" w:cs="Times New Roman"/>
-          <w:color w:val="000000" w:themeColor="text1"/>
-          <w:sz w:val="22"/>
-          <w:szCs w:val="22"/>
-        </w:rPr>
-        <w:t xml:space="preserve"> in the manuscript</w:t>
-      </w:r>
-      <w:r>
-        <w:rPr>
-          <w:rFonts w:ascii="Times New Roman" w:hAnsi="Times New Roman" w:cs="Times New Roman"/>
-          <w:color w:val="000000" w:themeColor="text1"/>
-          <w:sz w:val="22"/>
-          <w:szCs w:val="22"/>
-        </w:rPr>
-        <w:t xml:space="preserve"> (refer to “Downstream analysis using prediction models”/ “Disease prediction” sections)</w:t>
-      </w:r>
-      <w:r>
-        <w:rPr>
-          <w:rFonts w:ascii="Times New Roman" w:hAnsi="Times New Roman" w:cs="Times New Roman"/>
-          <w:color w:val="000000" w:themeColor="text1"/>
-          <w:sz w:val="22"/>
-          <w:szCs w:val="22"/>
-        </w:rPr>
-        <w:t xml:space="preserve">. </w:t>
-      </w:r>
     </w:p>
     <w:p>
       <w:pPr>
@@ -8109,18 +8044,7 @@
           <w:sz w:val="22"/>
           <w:szCs w:val="22"/>
         </w:rPr>
-        <w:t xml:space="preserve">aerobic vs. anaerobic but that hypothesis seems </w:t>
-      </w:r>
-      <w:r>
-        <w:rPr>
-          <w:rFonts w:ascii="Times New Roman" w:hAnsi="Times New Roman" w:cs="Times New Roman"/>
-          <w:i/>
-          <w:iCs/>
-          <w:sz w:val="22"/>
-          <w:szCs w:val="22"/>
-        </w:rPr>
-        <w:lastRenderedPageBreak/>
-        <w:t>too weak to serve as</w:t>
+        <w:t>aerobic vs. anaerobic but that hypothesis seems too weak to serve as</w:t>
       </w:r>
       <w:r>
         <w:rPr>
@@ -8313,7 +8237,25 @@
           <w:sz w:val="22"/>
           <w:szCs w:val="22"/>
         </w:rPr>
-        <w:t xml:space="preserve">For the simulation results, we updated the manuscript to specify the precise </w:t>
+        <w:t>For the simulation results</w:t>
+      </w:r>
+      <w:r>
+        <w:rPr>
+          <w:rFonts w:ascii="Times New Roman" w:hAnsi="Times New Roman" w:cs="Times New Roman"/>
+          <w:color w:val="000000" w:themeColor="text1"/>
+          <w:sz w:val="22"/>
+          <w:szCs w:val="22"/>
+        </w:rPr>
+        <w:t xml:space="preserve"> (now in the supplementary materials)</w:t>
+      </w:r>
+      <w:r>
+        <w:rPr>
+          <w:rFonts w:ascii="Times New Roman" w:hAnsi="Times New Roman" w:cs="Times New Roman"/>
+          <w:color w:val="000000" w:themeColor="text1"/>
+          <w:sz w:val="22"/>
+          <w:szCs w:val="22"/>
+        </w:rPr>
+        <w:t xml:space="preserve">, we updated the manuscript to specify the precise </w:t>
       </w:r>
       <w:r>
         <w:rPr>
@@ -8445,16 +8387,7 @@
           <w:sz w:val="22"/>
           <w:szCs w:val="22"/>
         </w:rPr>
-        <w:t>our</w:t>
-      </w:r>
-      <w:r>
-        <w:rPr>
-          <w:rFonts w:ascii="Times New Roman" w:hAnsi="Times New Roman" w:cs="Times New Roman"/>
-          <w:color w:val="000000" w:themeColor="text1"/>
-          <w:sz w:val="22"/>
-          <w:szCs w:val="22"/>
-        </w:rPr>
-        <w:t xml:space="preserve"> real data evaluation</w:t>
+        <w:t>our real data evaluation</w:t>
       </w:r>
       <w:r>
         <w:rPr>
@@ -8544,7 +8477,43 @@
           <w:sz w:val="22"/>
           <w:szCs w:val="22"/>
         </w:rPr>
-        <w:t xml:space="preserve"> the reviewer’s concern over what is random and non-random in the data set. However, for power analyses, while</w:t>
+        <w:t xml:space="preserve"> the reviewer’s concern over what is random and non-random in the data set. </w:t>
+      </w:r>
+      <w:r>
+        <w:rPr>
+          <w:rFonts w:ascii="Times New Roman" w:hAnsi="Times New Roman" w:cs="Times New Roman"/>
+          <w:color w:val="000000" w:themeColor="text1"/>
+          <w:sz w:val="22"/>
+          <w:szCs w:val="22"/>
+        </w:rPr>
+        <w:t xml:space="preserve">For </w:t>
+      </w:r>
+      <w:r>
+        <w:rPr>
+          <w:rFonts w:ascii="Times New Roman" w:hAnsi="Times New Roman" w:cs="Times New Roman"/>
+          <w:color w:val="000000" w:themeColor="text1"/>
+          <w:sz w:val="22"/>
+          <w:szCs w:val="22"/>
+        </w:rPr>
+        <w:t xml:space="preserve">power analyses, </w:t>
+      </w:r>
+      <w:r>
+        <w:rPr>
+          <w:rFonts w:ascii="Times New Roman" w:hAnsi="Times New Roman" w:cs="Times New Roman"/>
+          <w:color w:val="000000" w:themeColor="text1"/>
+          <w:sz w:val="22"/>
+          <w:szCs w:val="22"/>
+        </w:rPr>
+        <w:t>we agree that the aerobic vs anaerobic hypothesis is not strong enough to serve as ground truth</w:t>
+      </w:r>
+      <w:r>
+        <w:rPr>
+          <w:rFonts w:ascii="Times New Roman" w:hAnsi="Times New Roman" w:cs="Times New Roman"/>
+          <w:color w:val="000000" w:themeColor="text1"/>
+          <w:sz w:val="22"/>
+          <w:szCs w:val="22"/>
+        </w:rPr>
+        <w:t>.</w:t>
       </w:r>
       <w:r>
         <w:rPr>
@@ -8562,25 +8531,16 @@
           <w:sz w:val="22"/>
           <w:szCs w:val="22"/>
         </w:rPr>
-        <w:t>we agree that the aerobic vs anaerobic hypothesis is not strong enough to serve as ground truth</w:t>
-      </w:r>
-      <w:r>
-        <w:rPr>
-          <w:rFonts w:ascii="Times New Roman" w:hAnsi="Times New Roman" w:cs="Times New Roman"/>
-          <w:color w:val="000000" w:themeColor="text1"/>
-          <w:sz w:val="22"/>
-          <w:szCs w:val="22"/>
-        </w:rPr>
-        <w:t>, there is a lack of annotated data sets that can be used for evaluating these types of approaches</w:t>
-      </w:r>
-      <w:r>
-        <w:rPr>
-          <w:rFonts w:ascii="Times New Roman" w:hAnsi="Times New Roman" w:cs="Times New Roman"/>
-          <w:color w:val="000000" w:themeColor="text1"/>
-          <w:sz w:val="22"/>
-          <w:szCs w:val="22"/>
-        </w:rPr>
-        <w:t xml:space="preserve">. We have </w:t>
+        <w:t>As a result, w</w:t>
+      </w:r>
+      <w:r>
+        <w:rPr>
+          <w:rFonts w:ascii="Times New Roman" w:hAnsi="Times New Roman" w:cs="Times New Roman"/>
+          <w:color w:val="000000" w:themeColor="text1"/>
+          <w:sz w:val="22"/>
+          <w:szCs w:val="22"/>
+        </w:rPr>
+        <w:t xml:space="preserve">e have </w:t>
       </w:r>
       <w:r>
         <w:rPr>
@@ -8625,34 +8585,63 @@
           <w:sz w:val="22"/>
           <w:szCs w:val="22"/>
         </w:rPr>
-        <w:t xml:space="preserve">this lack of standardized </w:t>
-      </w:r>
-      <w:r>
-        <w:rPr>
-          <w:rFonts w:ascii="Times New Roman" w:hAnsi="Times New Roman" w:cs="Times New Roman"/>
-          <w:color w:val="000000" w:themeColor="text1"/>
-          <w:sz w:val="22"/>
-          <w:szCs w:val="22"/>
-        </w:rPr>
-        <w:t>data sets for enrichment testing in the discussion section</w:t>
-      </w:r>
-      <w:r>
-        <w:rPr>
-          <w:rFonts w:ascii="Times New Roman" w:hAnsi="Times New Roman" w:cs="Times New Roman"/>
-          <w:color w:val="000000" w:themeColor="text1"/>
-          <w:sz w:val="22"/>
-          <w:szCs w:val="22"/>
-        </w:rPr>
-        <w:t xml:space="preserve"> as part of the limitations section</w:t>
-      </w:r>
-      <w:r>
-        <w:rPr>
-          <w:rFonts w:ascii="Times New Roman" w:hAnsi="Times New Roman" w:cs="Times New Roman"/>
-          <w:color w:val="000000" w:themeColor="text1"/>
-          <w:sz w:val="22"/>
-          <w:szCs w:val="22"/>
-        </w:rPr>
-        <w:t xml:space="preserve">. </w:t>
+        <w:t xml:space="preserve">this </w:t>
+      </w:r>
+      <w:r>
+        <w:rPr>
+          <w:rFonts w:ascii="Times New Roman" w:hAnsi="Times New Roman" w:cs="Times New Roman"/>
+          <w:color w:val="000000" w:themeColor="text1"/>
+          <w:sz w:val="22"/>
+          <w:szCs w:val="22"/>
+        </w:rPr>
+        <w:t xml:space="preserve">aspect of the </w:t>
+      </w:r>
+      <w:proofErr w:type="gramStart"/>
+      <w:r>
+        <w:rPr>
+          <w:rFonts w:ascii="Times New Roman" w:hAnsi="Times New Roman" w:cs="Times New Roman"/>
+          <w:color w:val="000000" w:themeColor="text1"/>
+          <w:sz w:val="22"/>
+          <w:szCs w:val="22"/>
+        </w:rPr>
+        <w:t>evaluation, and</w:t>
+      </w:r>
+      <w:proofErr w:type="gramEnd"/>
+      <w:r>
+        <w:rPr>
+          <w:rFonts w:ascii="Times New Roman" w:hAnsi="Times New Roman" w:cs="Times New Roman"/>
+          <w:color w:val="000000" w:themeColor="text1"/>
+          <w:sz w:val="22"/>
+          <w:szCs w:val="22"/>
+        </w:rPr>
+        <w:t xml:space="preserve"> provide discussion on the </w:t>
+      </w:r>
+      <w:r>
+        <w:rPr>
+          <w:rFonts w:ascii="Times New Roman" w:hAnsi="Times New Roman" w:cs="Times New Roman"/>
+          <w:color w:val="000000" w:themeColor="text1"/>
+          <w:sz w:val="22"/>
+          <w:szCs w:val="22"/>
+        </w:rPr>
+        <w:t xml:space="preserve">lack of standardized </w:t>
+      </w:r>
+      <w:r>
+        <w:rPr>
+          <w:rFonts w:ascii="Times New Roman" w:hAnsi="Times New Roman" w:cs="Times New Roman"/>
+          <w:color w:val="000000" w:themeColor="text1"/>
+          <w:sz w:val="22"/>
+          <w:szCs w:val="22"/>
+        </w:rPr>
+        <w:t>data sets for enrichment testing</w:t>
+      </w:r>
+      <w:r>
+        <w:rPr>
+          <w:rFonts w:ascii="Times New Roman" w:hAnsi="Times New Roman" w:cs="Times New Roman"/>
+          <w:color w:val="000000" w:themeColor="text1"/>
+          <w:sz w:val="22"/>
+          <w:szCs w:val="22"/>
+        </w:rPr>
+        <w:t xml:space="preserve"> evaluation. </w:t>
       </w:r>
       <w:r>
         <w:rPr>
@@ -9214,7 +9203,7 @@
       <m:oMath>
         <m:r>
           <w:rPr>
-            <w:rFonts w:ascii="STIXGeneral-Regular" w:hAnsi="STIXGeneral-Regular" w:cs="STIXGeneral-Regular"/>
+            <w:rFonts w:ascii="Cambria Math" w:hAnsi="Cambria Math" w:cs="Times New Roman"/>
             <w:color w:val="000000" w:themeColor="text1"/>
             <w:sz w:val="22"/>
             <w:szCs w:val="22"/>
@@ -9234,7 +9223,7 @@
       <m:oMath>
         <m:r>
           <w:rPr>
-            <w:rFonts w:ascii="STIXGeneral-Regular" w:eastAsiaTheme="minorEastAsia" w:hAnsi="STIXGeneral-Regular" w:cs="STIXGeneral-Regular"/>
+            <w:rFonts w:ascii="Cambria Math" w:eastAsiaTheme="minorEastAsia" w:hAnsi="Cambria Math" w:cs="Times New Roman"/>
             <w:color w:val="000000" w:themeColor="text1"/>
             <w:sz w:val="22"/>
             <w:szCs w:val="22"/>
@@ -9618,7 +9607,18 @@
           <w:sz w:val="22"/>
           <w:szCs w:val="22"/>
         </w:rPr>
-        <w:t xml:space="preserve">discussion written in the </w:t>
+        <w:t xml:space="preserve">discussion written in </w:t>
+      </w:r>
+      <w:r>
+        <w:rPr>
+          <w:rFonts w:ascii="Times New Roman" w:hAnsi="Times New Roman" w:cs="Times New Roman"/>
+          <w:i/>
+          <w:iCs/>
+          <w:sz w:val="22"/>
+          <w:szCs w:val="22"/>
+        </w:rPr>
+        <w:lastRenderedPageBreak/>
+        <w:t xml:space="preserve">the </w:t>
       </w:r>
       <w:proofErr w:type="gramStart"/>
       <w:r>
@@ -9780,18 +9780,7 @@
           <w:sz w:val="22"/>
           <w:szCs w:val="22"/>
         </w:rPr>
-        <w:t xml:space="preserve">introduction. In addition, this </w:t>
-      </w:r>
-      <w:r>
-        <w:rPr>
-          <w:rFonts w:ascii="Times New Roman" w:hAnsi="Times New Roman" w:cs="Times New Roman"/>
-          <w:i/>
-          <w:iCs/>
-          <w:sz w:val="22"/>
-          <w:szCs w:val="22"/>
-        </w:rPr>
-        <w:lastRenderedPageBreak/>
-        <w:t xml:space="preserve">notation is non-standard. </w:t>
+        <w:t xml:space="preserve">introduction. In addition, this notation is non-standard. </w:t>
       </w:r>
       <w:proofErr w:type="gramStart"/>
       <w:r>
@@ -10800,6 +10789,7 @@
           <w:sz w:val="22"/>
           <w:szCs w:val="22"/>
         </w:rPr>
+        <w:lastRenderedPageBreak/>
         <w:t>Adapting standards for the benchmarking of enrichment methods:</w:t>
       </w:r>
     </w:p>
@@ -10878,18 +10868,7 @@
           <w:sz w:val="22"/>
           <w:szCs w:val="22"/>
         </w:rPr>
-        <w:t xml:space="preserve"> criteria that apply as-is also for new enrichment methods in the </w:t>
-      </w:r>
-      <w:r>
-        <w:rPr>
-          <w:rFonts w:ascii="Times New Roman" w:hAnsi="Times New Roman" w:cs="Times New Roman"/>
-          <w:i/>
-          <w:iCs/>
-          <w:sz w:val="22"/>
-          <w:szCs w:val="22"/>
-        </w:rPr>
-        <w:lastRenderedPageBreak/>
-        <w:t xml:space="preserve">microbiome data realm (such as runtime, proportion of rejected null hypotheses, behavior on permuted sample labels and random gene sets). Although I would really like to commend the authors for using curated and standardized datasets from </w:t>
+        <w:t xml:space="preserve"> criteria that apply as-is also for new enrichment methods in the microbiome data realm (such as runtime, proportion of rejected null hypotheses, behavior on permuted sample labels and random gene sets). Although I would really like to commend the authors for using curated and standardized datasets from </w:t>
       </w:r>
       <w:proofErr w:type="spellStart"/>
       <w:r>
@@ -11634,20 +11613,23 @@
       <w:pPr>
         <w:pStyle w:val="Bibliography"/>
         <w:rPr>
-          <w:rFonts w:ascii="Calibri" w:hAnsi="Calibri" w:cs="Calibri"/>
-          <w:sz w:val="22"/>
-        </w:rPr>
-      </w:pPr>
-      <w:r>
-        <w:rPr>
-          <w:color w:val="000000" w:themeColor="text1"/>
-          <w:sz w:val="22"/>
-          <w:szCs w:val="22"/>
-        </w:rPr>
+          <w:rFonts w:ascii="Times New Roman" w:hAnsi="Times New Roman" w:cs="Times New Roman"/>
+          <w:sz w:val="22"/>
+        </w:rPr>
+      </w:pPr>
+      <w:r>
+        <w:rPr>
+          <w:rFonts w:ascii="Times New Roman" w:hAnsi="Times New Roman" w:cs="Times New Roman"/>
+          <w:color w:val="000000" w:themeColor="text1"/>
+          <w:sz w:val="22"/>
+          <w:szCs w:val="22"/>
+        </w:rPr>
+        <w:lastRenderedPageBreak/>
         <w:fldChar w:fldCharType="begin"/>
       </w:r>
       <w:r>
         <w:rPr>
+          <w:rFonts w:ascii="Times New Roman" w:hAnsi="Times New Roman" w:cs="Times New Roman"/>
           <w:color w:val="000000" w:themeColor="text1"/>
           <w:sz w:val="22"/>
           <w:szCs w:val="22"/>
@@ -11656,6 +11638,7 @@
       </w:r>
       <w:r>
         <w:rPr>
+          <w:rFonts w:ascii="Times New Roman" w:hAnsi="Times New Roman" w:cs="Times New Roman"/>
           <w:color w:val="000000" w:themeColor="text1"/>
           <w:sz w:val="22"/>
           <w:szCs w:val="22"/>
@@ -11664,14 +11647,14 @@
       </w:r>
       <w:r>
         <w:rPr>
-          <w:rFonts w:ascii="Calibri" w:hAnsi="Calibri" w:cs="Calibri"/>
+          <w:rFonts w:ascii="Times New Roman" w:hAnsi="Times New Roman" w:cs="Times New Roman"/>
           <w:sz w:val="22"/>
         </w:rPr>
         <w:t xml:space="preserve">1. </w:t>
       </w:r>
       <w:r>
         <w:rPr>
-          <w:rFonts w:ascii="Calibri" w:hAnsi="Calibri" w:cs="Calibri"/>
+          <w:rFonts w:ascii="Times New Roman" w:hAnsi="Times New Roman" w:cs="Times New Roman"/>
           <w:sz w:val="22"/>
         </w:rPr>
         <w:tab/>
@@ -11682,20 +11665,20 @@
       <w:pPr>
         <w:pStyle w:val="Bibliography"/>
         <w:rPr>
-          <w:rFonts w:ascii="Calibri" w:hAnsi="Calibri" w:cs="Calibri"/>
-          <w:sz w:val="22"/>
-        </w:rPr>
-      </w:pPr>
-      <w:r>
-        <w:rPr>
-          <w:rFonts w:ascii="Calibri" w:hAnsi="Calibri" w:cs="Calibri"/>
+          <w:rFonts w:ascii="Times New Roman" w:hAnsi="Times New Roman" w:cs="Times New Roman"/>
+          <w:sz w:val="22"/>
+        </w:rPr>
+      </w:pPr>
+      <w:r>
+        <w:rPr>
+          <w:rFonts w:ascii="Times New Roman" w:hAnsi="Times New Roman" w:cs="Times New Roman"/>
           <w:sz w:val="22"/>
         </w:rPr>
         <w:t xml:space="preserve">2. </w:t>
       </w:r>
       <w:r>
         <w:rPr>
-          <w:rFonts w:ascii="Calibri" w:hAnsi="Calibri" w:cs="Calibri"/>
+          <w:rFonts w:ascii="Times New Roman" w:hAnsi="Times New Roman" w:cs="Times New Roman"/>
           <w:sz w:val="22"/>
         </w:rPr>
         <w:tab/>
@@ -11706,21 +11689,20 @@
       <w:pPr>
         <w:pStyle w:val="Bibliography"/>
         <w:rPr>
-          <w:rFonts w:ascii="Calibri" w:hAnsi="Calibri" w:cs="Calibri"/>
-          <w:sz w:val="22"/>
-        </w:rPr>
-      </w:pPr>
-      <w:r>
-        <w:rPr>
-          <w:rFonts w:ascii="Calibri" w:hAnsi="Calibri" w:cs="Calibri"/>
-          <w:sz w:val="22"/>
-        </w:rPr>
-        <w:lastRenderedPageBreak/>
+          <w:rFonts w:ascii="Times New Roman" w:hAnsi="Times New Roman" w:cs="Times New Roman"/>
+          <w:sz w:val="22"/>
+        </w:rPr>
+      </w:pPr>
+      <w:r>
+        <w:rPr>
+          <w:rFonts w:ascii="Times New Roman" w:hAnsi="Times New Roman" w:cs="Times New Roman"/>
+          <w:sz w:val="22"/>
+        </w:rPr>
         <w:t xml:space="preserve">3. </w:t>
       </w:r>
       <w:r>
         <w:rPr>
-          <w:rFonts w:ascii="Calibri" w:hAnsi="Calibri" w:cs="Calibri"/>
+          <w:rFonts w:ascii="Times New Roman" w:hAnsi="Times New Roman" w:cs="Times New Roman"/>
           <w:sz w:val="22"/>
         </w:rPr>
         <w:tab/>
@@ -11731,20 +11713,20 @@
       <w:pPr>
         <w:pStyle w:val="Bibliography"/>
         <w:rPr>
-          <w:rFonts w:ascii="Calibri" w:hAnsi="Calibri" w:cs="Calibri"/>
-          <w:sz w:val="22"/>
-        </w:rPr>
-      </w:pPr>
-      <w:r>
-        <w:rPr>
-          <w:rFonts w:ascii="Calibri" w:hAnsi="Calibri" w:cs="Calibri"/>
+          <w:rFonts w:ascii="Times New Roman" w:hAnsi="Times New Roman" w:cs="Times New Roman"/>
+          <w:sz w:val="22"/>
+        </w:rPr>
+      </w:pPr>
+      <w:r>
+        <w:rPr>
+          <w:rFonts w:ascii="Times New Roman" w:hAnsi="Times New Roman" w:cs="Times New Roman"/>
           <w:sz w:val="22"/>
         </w:rPr>
         <w:t xml:space="preserve">4. </w:t>
       </w:r>
       <w:r>
         <w:rPr>
-          <w:rFonts w:ascii="Calibri" w:hAnsi="Calibri" w:cs="Calibri"/>
+          <w:rFonts w:ascii="Times New Roman" w:hAnsi="Times New Roman" w:cs="Times New Roman"/>
           <w:sz w:val="22"/>
         </w:rPr>
         <w:tab/>
@@ -11755,20 +11737,20 @@
       <w:pPr>
         <w:pStyle w:val="Bibliography"/>
         <w:rPr>
-          <w:rFonts w:ascii="Calibri" w:hAnsi="Calibri" w:cs="Calibri"/>
-          <w:sz w:val="22"/>
-        </w:rPr>
-      </w:pPr>
-      <w:r>
-        <w:rPr>
-          <w:rFonts w:ascii="Calibri" w:hAnsi="Calibri" w:cs="Calibri"/>
+          <w:rFonts w:ascii="Times New Roman" w:hAnsi="Times New Roman" w:cs="Times New Roman"/>
+          <w:sz w:val="22"/>
+        </w:rPr>
+      </w:pPr>
+      <w:r>
+        <w:rPr>
+          <w:rFonts w:ascii="Times New Roman" w:hAnsi="Times New Roman" w:cs="Times New Roman"/>
           <w:sz w:val="22"/>
         </w:rPr>
         <w:t xml:space="preserve">5. </w:t>
       </w:r>
       <w:r>
         <w:rPr>
-          <w:rFonts w:ascii="Calibri" w:hAnsi="Calibri" w:cs="Calibri"/>
+          <w:rFonts w:ascii="Times New Roman" w:hAnsi="Times New Roman" w:cs="Times New Roman"/>
           <w:sz w:val="22"/>
         </w:rPr>
         <w:tab/>
@@ -11779,20 +11761,20 @@
       <w:pPr>
         <w:pStyle w:val="Bibliography"/>
         <w:rPr>
-          <w:rFonts w:ascii="Calibri" w:hAnsi="Calibri" w:cs="Calibri"/>
-          <w:sz w:val="22"/>
-        </w:rPr>
-      </w:pPr>
-      <w:r>
-        <w:rPr>
-          <w:rFonts w:ascii="Calibri" w:hAnsi="Calibri" w:cs="Calibri"/>
+          <w:rFonts w:ascii="Times New Roman" w:hAnsi="Times New Roman" w:cs="Times New Roman"/>
+          <w:sz w:val="22"/>
+        </w:rPr>
+      </w:pPr>
+      <w:r>
+        <w:rPr>
+          <w:rFonts w:ascii="Times New Roman" w:hAnsi="Times New Roman" w:cs="Times New Roman"/>
           <w:sz w:val="22"/>
         </w:rPr>
         <w:t xml:space="preserve">6. </w:t>
       </w:r>
       <w:r>
         <w:rPr>
-          <w:rFonts w:ascii="Calibri" w:hAnsi="Calibri" w:cs="Calibri"/>
+          <w:rFonts w:ascii="Times New Roman" w:hAnsi="Times New Roman" w:cs="Times New Roman"/>
           <w:sz w:val="22"/>
         </w:rPr>
         <w:tab/>
@@ -11803,20 +11785,20 @@
       <w:pPr>
         <w:pStyle w:val="Bibliography"/>
         <w:rPr>
-          <w:rFonts w:ascii="Calibri" w:hAnsi="Calibri" w:cs="Calibri"/>
-          <w:sz w:val="22"/>
-        </w:rPr>
-      </w:pPr>
-      <w:r>
-        <w:rPr>
-          <w:rFonts w:ascii="Calibri" w:hAnsi="Calibri" w:cs="Calibri"/>
+          <w:rFonts w:ascii="Times New Roman" w:hAnsi="Times New Roman" w:cs="Times New Roman"/>
+          <w:sz w:val="22"/>
+        </w:rPr>
+      </w:pPr>
+      <w:r>
+        <w:rPr>
+          <w:rFonts w:ascii="Times New Roman" w:hAnsi="Times New Roman" w:cs="Times New Roman"/>
           <w:sz w:val="22"/>
         </w:rPr>
         <w:t xml:space="preserve">7. </w:t>
       </w:r>
       <w:r>
         <w:rPr>
-          <w:rFonts w:ascii="Calibri" w:hAnsi="Calibri" w:cs="Calibri"/>
+          <w:rFonts w:ascii="Times New Roman" w:hAnsi="Times New Roman" w:cs="Times New Roman"/>
           <w:sz w:val="22"/>
         </w:rPr>
         <w:tab/>
@@ -11827,21 +11809,21 @@
       <w:pPr>
         <w:pStyle w:val="Bibliography"/>
         <w:rPr>
-          <w:rFonts w:ascii="Calibri" w:hAnsi="Calibri" w:cs="Calibri"/>
+          <w:rFonts w:ascii="Times New Roman" w:hAnsi="Times New Roman" w:cs="Times New Roman"/>
           <w:sz w:val="22"/>
           <w:lang w:val="de-DE"/>
         </w:rPr>
       </w:pPr>
       <w:r>
         <w:rPr>
-          <w:rFonts w:ascii="Calibri" w:hAnsi="Calibri" w:cs="Calibri"/>
+          <w:rFonts w:ascii="Times New Roman" w:hAnsi="Times New Roman" w:cs="Times New Roman"/>
           <w:sz w:val="22"/>
         </w:rPr>
         <w:t xml:space="preserve">8. </w:t>
       </w:r>
       <w:r>
         <w:rPr>
-          <w:rFonts w:ascii="Calibri" w:hAnsi="Calibri" w:cs="Calibri"/>
+          <w:rFonts w:ascii="Times New Roman" w:hAnsi="Times New Roman" w:cs="Times New Roman"/>
           <w:sz w:val="22"/>
         </w:rPr>
         <w:tab/>
@@ -11849,7 +11831,7 @@
       </w:r>
       <w:r>
         <w:rPr>
-          <w:rFonts w:ascii="Calibri" w:hAnsi="Calibri" w:cs="Calibri"/>
+          <w:rFonts w:ascii="Times New Roman" w:hAnsi="Times New Roman" w:cs="Times New Roman"/>
           <w:sz w:val="22"/>
           <w:lang w:val="de-DE"/>
         </w:rPr>
@@ -11860,13 +11842,13 @@
       <w:pPr>
         <w:pStyle w:val="Bibliography"/>
         <w:rPr>
-          <w:rFonts w:ascii="Calibri" w:hAnsi="Calibri" w:cs="Calibri"/>
-          <w:sz w:val="22"/>
-        </w:rPr>
-      </w:pPr>
-      <w:r>
-        <w:rPr>
-          <w:rFonts w:ascii="Calibri" w:hAnsi="Calibri" w:cs="Calibri"/>
+          <w:rFonts w:ascii="Times New Roman" w:hAnsi="Times New Roman" w:cs="Times New Roman"/>
+          <w:sz w:val="22"/>
+        </w:rPr>
+      </w:pPr>
+      <w:r>
+        <w:rPr>
+          <w:rFonts w:ascii="Times New Roman" w:hAnsi="Times New Roman" w:cs="Times New Roman"/>
           <w:sz w:val="22"/>
           <w:lang w:val="de-DE"/>
         </w:rPr>
@@ -11874,7 +11856,7 @@
       </w:r>
       <w:r>
         <w:rPr>
-          <w:rFonts w:ascii="Calibri" w:hAnsi="Calibri" w:cs="Calibri"/>
+          <w:rFonts w:ascii="Times New Roman" w:hAnsi="Times New Roman" w:cs="Times New Roman"/>
           <w:sz w:val="22"/>
           <w:lang w:val="de-DE"/>
         </w:rPr>
@@ -11883,7 +11865,7 @@
       </w:r>
       <w:r>
         <w:rPr>
-          <w:rFonts w:ascii="Calibri" w:hAnsi="Calibri" w:cs="Calibri"/>
+          <w:rFonts w:ascii="Times New Roman" w:hAnsi="Times New Roman" w:cs="Times New Roman"/>
           <w:sz w:val="22"/>
         </w:rPr>
         <w:t>Methods for normalizing microbiome data: An ecological perspective. Methods in Ecology and Evolution. 2019;10: 389–400. doi:10.1111/2041-210X.13115</w:t>
@@ -11893,20 +11875,20 @@
       <w:pPr>
         <w:pStyle w:val="Bibliography"/>
         <w:rPr>
-          <w:rFonts w:ascii="Calibri" w:hAnsi="Calibri" w:cs="Calibri"/>
-          <w:sz w:val="22"/>
-        </w:rPr>
-      </w:pPr>
-      <w:r>
-        <w:rPr>
-          <w:rFonts w:ascii="Calibri" w:hAnsi="Calibri" w:cs="Calibri"/>
+          <w:rFonts w:ascii="Times New Roman" w:hAnsi="Times New Roman" w:cs="Times New Roman"/>
+          <w:sz w:val="22"/>
+        </w:rPr>
+      </w:pPr>
+      <w:r>
+        <w:rPr>
+          <w:rFonts w:ascii="Times New Roman" w:hAnsi="Times New Roman" w:cs="Times New Roman"/>
           <w:sz w:val="22"/>
         </w:rPr>
         <w:t xml:space="preserve">10. </w:t>
       </w:r>
       <w:r>
         <w:rPr>
-          <w:rFonts w:ascii="Calibri" w:hAnsi="Calibri" w:cs="Calibri"/>
+          <w:rFonts w:ascii="Times New Roman" w:hAnsi="Times New Roman" w:cs="Times New Roman"/>
           <w:sz w:val="22"/>
         </w:rPr>
         <w:tab/>
@@ -11917,20 +11899,20 @@
       <w:pPr>
         <w:pStyle w:val="Bibliography"/>
         <w:rPr>
-          <w:rFonts w:ascii="Calibri" w:hAnsi="Calibri" w:cs="Calibri"/>
-          <w:sz w:val="22"/>
-        </w:rPr>
-      </w:pPr>
-      <w:r>
-        <w:rPr>
-          <w:rFonts w:ascii="Calibri" w:hAnsi="Calibri" w:cs="Calibri"/>
+          <w:rFonts w:ascii="Times New Roman" w:hAnsi="Times New Roman" w:cs="Times New Roman"/>
+          <w:sz w:val="22"/>
+        </w:rPr>
+      </w:pPr>
+      <w:r>
+        <w:rPr>
+          <w:rFonts w:ascii="Times New Roman" w:hAnsi="Times New Roman" w:cs="Times New Roman"/>
           <w:sz w:val="22"/>
         </w:rPr>
         <w:t xml:space="preserve">11. </w:t>
       </w:r>
       <w:r>
         <w:rPr>
-          <w:rFonts w:ascii="Calibri" w:hAnsi="Calibri" w:cs="Calibri"/>
+          <w:rFonts w:ascii="Times New Roman" w:hAnsi="Times New Roman" w:cs="Times New Roman"/>
           <w:sz w:val="22"/>
         </w:rPr>
         <w:tab/>
@@ -11941,20 +11923,20 @@
       <w:pPr>
         <w:pStyle w:val="Bibliography"/>
         <w:rPr>
-          <w:rFonts w:ascii="Calibri" w:hAnsi="Calibri" w:cs="Calibri"/>
-          <w:sz w:val="22"/>
-        </w:rPr>
-      </w:pPr>
-      <w:r>
-        <w:rPr>
-          <w:rFonts w:ascii="Calibri" w:hAnsi="Calibri" w:cs="Calibri"/>
+          <w:rFonts w:ascii="Times New Roman" w:hAnsi="Times New Roman" w:cs="Times New Roman"/>
+          <w:sz w:val="22"/>
+        </w:rPr>
+      </w:pPr>
+      <w:r>
+        <w:rPr>
+          <w:rFonts w:ascii="Times New Roman" w:hAnsi="Times New Roman" w:cs="Times New Roman"/>
           <w:sz w:val="22"/>
         </w:rPr>
         <w:t xml:space="preserve">12. </w:t>
       </w:r>
       <w:r>
         <w:rPr>
-          <w:rFonts w:ascii="Calibri" w:hAnsi="Calibri" w:cs="Calibri"/>
+          <w:rFonts w:ascii="Times New Roman" w:hAnsi="Times New Roman" w:cs="Times New Roman"/>
           <w:sz w:val="22"/>
         </w:rPr>
         <w:tab/>
@@ -11965,20 +11947,20 @@
       <w:pPr>
         <w:pStyle w:val="Bibliography"/>
         <w:rPr>
-          <w:rFonts w:ascii="Calibri" w:hAnsi="Calibri" w:cs="Calibri"/>
-          <w:sz w:val="22"/>
-        </w:rPr>
-      </w:pPr>
-      <w:r>
-        <w:rPr>
-          <w:rFonts w:ascii="Calibri" w:hAnsi="Calibri" w:cs="Calibri"/>
+          <w:rFonts w:ascii="Times New Roman" w:hAnsi="Times New Roman" w:cs="Times New Roman"/>
+          <w:sz w:val="22"/>
+        </w:rPr>
+      </w:pPr>
+      <w:r>
+        <w:rPr>
+          <w:rFonts w:ascii="Times New Roman" w:hAnsi="Times New Roman" w:cs="Times New Roman"/>
           <w:sz w:val="22"/>
         </w:rPr>
         <w:t xml:space="preserve">13. </w:t>
       </w:r>
       <w:r>
         <w:rPr>
-          <w:rFonts w:ascii="Calibri" w:hAnsi="Calibri" w:cs="Calibri"/>
+          <w:rFonts w:ascii="Times New Roman" w:hAnsi="Times New Roman" w:cs="Times New Roman"/>
           <w:sz w:val="22"/>
         </w:rPr>
         <w:tab/>
@@ -11989,20 +11971,20 @@
       <w:pPr>
         <w:pStyle w:val="Bibliography"/>
         <w:rPr>
-          <w:rFonts w:ascii="Calibri" w:hAnsi="Calibri" w:cs="Calibri"/>
-          <w:sz w:val="22"/>
-        </w:rPr>
-      </w:pPr>
-      <w:r>
-        <w:rPr>
-          <w:rFonts w:ascii="Calibri" w:hAnsi="Calibri" w:cs="Calibri"/>
+          <w:rFonts w:ascii="Times New Roman" w:hAnsi="Times New Roman" w:cs="Times New Roman"/>
+          <w:sz w:val="22"/>
+        </w:rPr>
+      </w:pPr>
+      <w:r>
+        <w:rPr>
+          <w:rFonts w:ascii="Times New Roman" w:hAnsi="Times New Roman" w:cs="Times New Roman"/>
           <w:sz w:val="22"/>
         </w:rPr>
         <w:t xml:space="preserve">14. </w:t>
       </w:r>
       <w:r>
         <w:rPr>
-          <w:rFonts w:ascii="Calibri" w:hAnsi="Calibri" w:cs="Calibri"/>
+          <w:rFonts w:ascii="Times New Roman" w:hAnsi="Times New Roman" w:cs="Times New Roman"/>
           <w:sz w:val="22"/>
         </w:rPr>
         <w:tab/>
@@ -12013,20 +11995,20 @@
       <w:pPr>
         <w:pStyle w:val="Bibliography"/>
         <w:rPr>
-          <w:rFonts w:ascii="Calibri" w:hAnsi="Calibri" w:cs="Calibri"/>
-          <w:sz w:val="22"/>
-        </w:rPr>
-      </w:pPr>
-      <w:r>
-        <w:rPr>
-          <w:rFonts w:ascii="Calibri" w:hAnsi="Calibri" w:cs="Calibri"/>
+          <w:rFonts w:ascii="Times New Roman" w:hAnsi="Times New Roman" w:cs="Times New Roman"/>
+          <w:sz w:val="22"/>
+        </w:rPr>
+      </w:pPr>
+      <w:r>
+        <w:rPr>
+          <w:rFonts w:ascii="Times New Roman" w:hAnsi="Times New Roman" w:cs="Times New Roman"/>
           <w:sz w:val="22"/>
         </w:rPr>
         <w:t xml:space="preserve">15. </w:t>
       </w:r>
       <w:r>
         <w:rPr>
-          <w:rFonts w:ascii="Calibri" w:hAnsi="Calibri" w:cs="Calibri"/>
+          <w:rFonts w:ascii="Times New Roman" w:hAnsi="Times New Roman" w:cs="Times New Roman"/>
           <w:sz w:val="22"/>
         </w:rPr>
         <w:tab/>
@@ -12037,20 +12019,21 @@
       <w:pPr>
         <w:pStyle w:val="Bibliography"/>
         <w:rPr>
-          <w:rFonts w:ascii="Calibri" w:hAnsi="Calibri" w:cs="Calibri"/>
-          <w:sz w:val="22"/>
-        </w:rPr>
-      </w:pPr>
-      <w:r>
-        <w:rPr>
-          <w:rFonts w:ascii="Calibri" w:hAnsi="Calibri" w:cs="Calibri"/>
-          <w:sz w:val="22"/>
-        </w:rPr>
+          <w:rFonts w:ascii="Times New Roman" w:hAnsi="Times New Roman" w:cs="Times New Roman"/>
+          <w:sz w:val="22"/>
+        </w:rPr>
+      </w:pPr>
+      <w:r>
+        <w:rPr>
+          <w:rFonts w:ascii="Times New Roman" w:hAnsi="Times New Roman" w:cs="Times New Roman"/>
+          <w:sz w:val="22"/>
+        </w:rPr>
+        <w:lastRenderedPageBreak/>
         <w:t xml:space="preserve">16. </w:t>
       </w:r>
       <w:r>
         <w:rPr>
-          <w:rFonts w:ascii="Calibri" w:hAnsi="Calibri" w:cs="Calibri"/>
+          <w:rFonts w:ascii="Times New Roman" w:hAnsi="Times New Roman" w:cs="Times New Roman"/>
           <w:sz w:val="22"/>
         </w:rPr>
         <w:tab/>
@@ -12061,21 +12044,20 @@
       <w:pPr>
         <w:pStyle w:val="Bibliography"/>
         <w:rPr>
-          <w:rFonts w:ascii="Calibri" w:hAnsi="Calibri" w:cs="Calibri"/>
-          <w:sz w:val="22"/>
-        </w:rPr>
-      </w:pPr>
-      <w:r>
-        <w:rPr>
-          <w:rFonts w:ascii="Calibri" w:hAnsi="Calibri" w:cs="Calibri"/>
-          <w:sz w:val="22"/>
-        </w:rPr>
-        <w:lastRenderedPageBreak/>
+          <w:rFonts w:ascii="Times New Roman" w:hAnsi="Times New Roman" w:cs="Times New Roman"/>
+          <w:sz w:val="22"/>
+        </w:rPr>
+      </w:pPr>
+      <w:r>
+        <w:rPr>
+          <w:rFonts w:ascii="Times New Roman" w:hAnsi="Times New Roman" w:cs="Times New Roman"/>
+          <w:sz w:val="22"/>
+        </w:rPr>
         <w:t xml:space="preserve">17. </w:t>
       </w:r>
       <w:r>
         <w:rPr>
-          <w:rFonts w:ascii="Calibri" w:hAnsi="Calibri" w:cs="Calibri"/>
+          <w:rFonts w:ascii="Times New Roman" w:hAnsi="Times New Roman" w:cs="Times New Roman"/>
           <w:sz w:val="22"/>
         </w:rPr>
         <w:tab/>
@@ -12086,20 +12068,20 @@
       <w:pPr>
         <w:pStyle w:val="Bibliography"/>
         <w:rPr>
-          <w:rFonts w:ascii="Calibri" w:hAnsi="Calibri" w:cs="Calibri"/>
-          <w:sz w:val="22"/>
-        </w:rPr>
-      </w:pPr>
-      <w:r>
-        <w:rPr>
-          <w:rFonts w:ascii="Calibri" w:hAnsi="Calibri" w:cs="Calibri"/>
+          <w:rFonts w:ascii="Times New Roman" w:hAnsi="Times New Roman" w:cs="Times New Roman"/>
+          <w:sz w:val="22"/>
+        </w:rPr>
+      </w:pPr>
+      <w:r>
+        <w:rPr>
+          <w:rFonts w:ascii="Times New Roman" w:hAnsi="Times New Roman" w:cs="Times New Roman"/>
           <w:sz w:val="22"/>
         </w:rPr>
         <w:t xml:space="preserve">18. </w:t>
       </w:r>
       <w:r>
         <w:rPr>
-          <w:rFonts w:ascii="Calibri" w:hAnsi="Calibri" w:cs="Calibri"/>
+          <w:rFonts w:ascii="Times New Roman" w:hAnsi="Times New Roman" w:cs="Times New Roman"/>
           <w:sz w:val="22"/>
         </w:rPr>
         <w:tab/>

</xml_diff>